<commit_message>
Update URL in Word doc
</commit_message>
<xml_diff>
--- a/doc/v1.2_ArchivalSatelliteTags_DataManagement.docx
+++ b/doc/v1.2_ArchivalSatelliteTags_DataManagement.docx
@@ -1905,7 +1905,6 @@
         <w:rPr>
           <w:lang w:val="en-US"/>
         </w:rPr>
-        <w:lastRenderedPageBreak/>
         <w:t xml:space="preserve">1. </w:t>
       </w:r>
       <w:r>
@@ -2594,6 +2593,8 @@
       <w:pPr>
         <w:rPr>
           <w:bCs/>
+          <w:sz w:val="22"/>
+          <w:szCs w:val="22"/>
           <w:lang w:val="en-US"/>
         </w:rPr>
       </w:pPr>
@@ -3087,33 +3088,23 @@
         </w:rPr>
         <w:t xml:space="preserve"> the following URL:</w:t>
       </w:r>
-    </w:p>
-    <w:p>
-      <w:pPr>
+      <w:r>
         <w:rPr>
           <w:bCs/>
-          <w:sz w:val="22"/>
-          <w:szCs w:val="22"/>
-          <w:lang w:val="en-US"/>
-        </w:rPr>
-      </w:pPr>
-      <w:hyperlink r:id="rId8" w:history="1">
-        <w:r>
-          <w:rPr>
-            <w:rStyle w:val="Hyperlink"/>
-            <w:bCs/>
-            <w:sz w:val="22"/>
-            <w:szCs w:val="22"/>
-            <w:lang w:val="en-US"/>
-          </w:rPr>
-          <w:t>https://github.com/xhoenner/biologging_data-sharing/tree/master/</w:t>
-        </w:r>
-      </w:hyperlink>
+          <w:lang w:val="en-US"/>
+        </w:rPr>
+        <w:t xml:space="preserve"> </w:t>
+      </w:r>
       <w:r>
         <w:rPr>
           <w:bCs/>
-          <w:sz w:val="22"/>
-          <w:szCs w:val="22"/>
+          <w:lang w:val="en-US"/>
+        </w:rPr>
+        <w:t>https://github.com/xhoenner/biologging_data-sharing</w:t>
+      </w:r>
+      <w:r>
+        <w:rPr>
+          <w:bCs/>
           <w:lang w:val="en-US"/>
         </w:rPr>
         <w:t>.</w:t>
@@ -3735,7 +3726,7 @@
         </w:rPr>
         <w:t xml:space="preserve"> for marine species, </w:t>
       </w:r>
-      <w:hyperlink r:id="rId9" w:history="1">
+      <w:hyperlink r:id="rId8" w:history="1">
         <w:r>
           <w:rPr>
             <w:rStyle w:val="Hyperlink"/>
@@ -4235,7 +4226,7 @@
         </w:rPr>
         <w:t xml:space="preserve"> interface (</w:t>
       </w:r>
-      <w:hyperlink r:id="rId10" w:history="1">
+      <w:hyperlink r:id="rId9" w:history="1">
         <w:r>
           <w:rPr>
             <w:rStyle w:val="Hyperlink"/>
@@ -4282,8 +4273,8 @@
           <w:lang w:val="en-US"/>
         </w:rPr>
         <w:sectPr>
-          <w:footerReference w:type="even" r:id="rId11"/>
-          <w:footerReference w:type="default" r:id="rId12"/>
+          <w:footerReference w:type="even" r:id="rId10"/>
+          <w:footerReference w:type="default" r:id="rId11"/>
           <w:pgSz w:w="11900" w:h="16840"/>
           <w:pgMar w:top="1440" w:right="1800" w:bottom="1440" w:left="1800" w:header="708" w:footer="708" w:gutter="0"/>
           <w:pgNumType w:start="0"/>
@@ -4298,7 +4289,7 @@
         </w:rPr>
         <w:t xml:space="preserve">We have created a </w:t>
       </w:r>
-      <w:hyperlink r:id="rId13" w:history="1">
+      <w:hyperlink r:id="rId12" w:history="1">
         <w:proofErr w:type="spellStart"/>
         <w:r>
           <w:rPr>
@@ -4313,25 +4304,11 @@
             <w:rStyle w:val="Hyperlink"/>
             <w:lang w:val="en-US"/>
           </w:rPr>
-          <w:t xml:space="preserve"> rep</w:t>
-        </w:r>
-        <w:bookmarkStart w:id="5" w:name="_GoBack"/>
-        <w:bookmarkEnd w:id="5"/>
-        <w:r>
-          <w:rPr>
-            <w:rStyle w:val="Hyperlink"/>
-            <w:lang w:val="en-US"/>
-          </w:rPr>
-          <w:t>o</w:t>
-        </w:r>
-        <w:r>
-          <w:rPr>
-            <w:rStyle w:val="Hyperlink"/>
-            <w:lang w:val="en-US"/>
-          </w:rPr>
-          <w:t>sitory</w:t>
+          <w:t xml:space="preserve"> repository</w:t>
         </w:r>
       </w:hyperlink>
+      <w:bookmarkStart w:id="5" w:name="_GoBack"/>
+      <w:bookmarkEnd w:id="5"/>
       <w:r>
         <w:rPr>
           <w:lang w:val="en-US"/>
@@ -4598,7 +4575,7 @@
         </w:rPr>
         <w:t xml:space="preserve"> can be found </w:t>
       </w:r>
-      <w:hyperlink r:id="rId14" w:history="1">
+      <w:hyperlink r:id="rId13" w:history="1">
         <w:r>
           <w:rPr>
             <w:rStyle w:val="Hyperlink"/>
@@ -4613,7 +4590,7 @@
         </w:rPr>
         <w:t xml:space="preserve"> and </w:t>
       </w:r>
-      <w:hyperlink r:id="rId15" w:history="1">
+      <w:hyperlink r:id="rId14" w:history="1">
         <w:r>
           <w:rPr>
             <w:rStyle w:val="Hyperlink"/>
@@ -4707,7 +4684,7 @@
                     <pic:cNvPicPr/>
                   </pic:nvPicPr>
                   <pic:blipFill>
-                    <a:blip r:embed="rId16">
+                    <a:blip r:embed="rId15">
                       <a:extLst>
                         <a:ext uri="{28A0092B-C50C-407E-A947-70E740481C1C}">
                           <a14:useLocalDpi xmlns:a14="http://schemas.microsoft.com/office/drawing/2010/main" val="0"/>
@@ -11429,7 +11406,7 @@
               </w:rPr>
               <w:t xml:space="preserve"> for marine species, </w:t>
             </w:r>
-            <w:hyperlink r:id="rId17" w:history="1">
+            <w:hyperlink r:id="rId16" w:history="1">
               <w:r>
                 <w:rPr>
                   <w:rStyle w:val="Hyperlink"/>
@@ -11817,7 +11794,7 @@
             <w:r>
               <w:t xml:space="preserve">, see </w:t>
             </w:r>
-            <w:hyperlink r:id="rId18" w:anchor="taxonindex" w:history="1">
+            <w:hyperlink r:id="rId17" w:anchor="taxonindex" w:history="1">
               <w:r>
                 <w:rPr>
                   <w:rStyle w:val="Hyperlink"/>
@@ -22109,7 +22086,7 @@
         </w:rPr>
         <w:t xml:space="preserve">Payne J, Moustahfid H, Mayorga E, Branton R, Mihoff M, Bajona L (2013) A metadata convention for animal acoustic telemetry data. </w:t>
       </w:r>
-      <w:hyperlink r:id="rId19" w:history="1">
+      <w:hyperlink r:id="rId18" w:history="1">
         <w:r>
           <w:rPr>
             <w:rStyle w:val="Hyperlink"/>
@@ -22231,7 +22208,7 @@
         <w:rStyle w:val="PageNumber"/>
         <w:noProof/>
       </w:rPr>
-      <w:t>5</w:t>
+      <w:t>4</w:t>
     </w:r>
     <w:r>
       <w:rPr>

</xml_diff>

<commit_message>
Started modifying exchange standard to integrate acoustic telemetry
</commit_message>
<xml_diff>
--- a/doc/v1.2_ArchivalSatelliteTags_DataManagement.docx
+++ b/doc/v1.2_ArchivalSatelliteTags_DataManagement.docx
@@ -3350,21 +3350,7 @@
         <w:rPr>
           <w:lang w:val="en-US"/>
         </w:rPr>
-        <w:t xml:space="preserve">provided in section 4. Each table has (1) a primary </w:t>
-      </w:r>
-      <w:proofErr w:type="gramStart"/>
-      <w:r>
-        <w:rPr>
-          <w:lang w:val="en-US"/>
-        </w:rPr>
-        <w:t>key which</w:t>
-      </w:r>
-      <w:proofErr w:type="gramEnd"/>
-      <w:r>
-        <w:rPr>
-          <w:lang w:val="en-US"/>
-        </w:rPr>
-        <w:t xml:space="preserve"> constrains some fields to have a unique combination of values, and (2) foreign keys which allow joins between tables so that information from different tables can be extracted in a flat CSV table format.</w:t>
+        <w:t>provided in section 4. Each table has (1) a primary key which constrains some fields to have a unique combination of values, and (2) foreign keys which allow joins between tables so that information from different tables can be extracted in a flat CSV table format.</w:t>
       </w:r>
     </w:p>
     <w:p>
@@ -3527,28 +3513,14 @@
         <w:rPr>
           <w:lang w:val="en-US"/>
         </w:rPr>
-        <w:t>animal_</w:t>
-      </w:r>
-      <w:proofErr w:type="gramStart"/>
-      <w:r>
-        <w:rPr>
-          <w:lang w:val="en-US"/>
-        </w:rPr>
-        <w:t>release</w:t>
+        <w:t>animal_release</w:t>
       </w:r>
       <w:proofErr w:type="spellEnd"/>
       <w:r>
         <w:rPr>
           <w:lang w:val="en-US"/>
         </w:rPr>
-        <w:t xml:space="preserve"> which</w:t>
-      </w:r>
-      <w:proofErr w:type="gramEnd"/>
-      <w:r>
-        <w:rPr>
-          <w:lang w:val="en-US"/>
-        </w:rPr>
-        <w:t xml:space="preserve"> allows multiple tag deployments.</w:t>
+        <w:t xml:space="preserve"> which allows multiple tag deployments.</w:t>
       </w:r>
     </w:p>
     <w:p>
@@ -4020,21 +3992,7 @@
         <w:rPr>
           <w:lang w:val="en-US"/>
         </w:rPr>
-        <w:t xml:space="preserve">: information about institutions users </w:t>
-      </w:r>
-      <w:proofErr w:type="gramStart"/>
-      <w:r>
-        <w:rPr>
-          <w:lang w:val="en-US"/>
-        </w:rPr>
-        <w:t>belong</w:t>
-      </w:r>
-      <w:proofErr w:type="gramEnd"/>
-      <w:r>
-        <w:rPr>
-          <w:lang w:val="en-US"/>
-        </w:rPr>
-        <w:t xml:space="preserve"> to.</w:t>
+        <w:t>: information about institutions users belong to.</w:t>
       </w:r>
     </w:p>
     <w:p>
@@ -4661,8 +4619,7 @@
           <w:lang w:val="en-US"/>
         </w:rPr>
       </w:pPr>
-      <w:bookmarkStart w:id="7" w:name="_GoBack"/>
-      <w:commentRangeStart w:id="8"/>
+      <w:commentRangeStart w:id="7"/>
       <w:r>
         <w:rPr>
           <w:noProof/>
@@ -4715,13 +4672,12 @@
           </wp:inline>
         </w:drawing>
       </w:r>
-      <w:bookmarkEnd w:id="7"/>
-      <w:commentRangeEnd w:id="8"/>
+      <w:commentRangeEnd w:id="7"/>
       <w:r>
         <w:rPr>
           <w:rStyle w:val="CommentReference"/>
         </w:rPr>
-        <w:commentReference w:id="8"/>
+        <w:commentReference w:id="7"/>
       </w:r>
     </w:p>
     <w:p>
@@ -4810,16 +4766,16 @@
           <w:lang w:val="en-US"/>
         </w:rPr>
       </w:pPr>
-      <w:bookmarkStart w:id="9" w:name="_Device_1"/>
-      <w:bookmarkStart w:id="10" w:name="_Toc317334583"/>
+      <w:bookmarkStart w:id="8" w:name="_Device_1"/>
+      <w:bookmarkStart w:id="9" w:name="_Toc317334583"/>
+      <w:bookmarkEnd w:id="8"/>
+      <w:r>
+        <w:rPr>
+          <w:lang w:val="en-US"/>
+        </w:rPr>
+        <w:t>4.1 Metadata tables</w:t>
+      </w:r>
       <w:bookmarkEnd w:id="9"/>
-      <w:r>
-        <w:rPr>
-          <w:lang w:val="en-US"/>
-        </w:rPr>
-        <w:t>4.1 Metadata tables</w:t>
-      </w:r>
-      <w:bookmarkEnd w:id="10"/>
     </w:p>
     <w:p>
       <w:pPr>
@@ -4828,14 +4784,14 @@
           <w:lang w:val="en-US"/>
         </w:rPr>
       </w:pPr>
-      <w:bookmarkStart w:id="11" w:name="_Toc317334584"/>
+      <w:bookmarkStart w:id="10" w:name="_Toc317334584"/>
       <w:r>
         <w:rPr>
           <w:lang w:val="en-US"/>
         </w:rPr>
         <w:t>Device</w:t>
       </w:r>
-      <w:bookmarkEnd w:id="11"/>
+      <w:bookmarkEnd w:id="10"/>
     </w:p>
     <w:tbl>
       <w:tblPr>
@@ -5057,11 +5013,9 @@
             <w:pPr>
               <w:jc w:val="center"/>
             </w:pPr>
-            <w:proofErr w:type="gramStart"/>
             <w:r>
               <w:t>id</w:t>
             </w:r>
-            <w:proofErr w:type="gramEnd"/>
           </w:p>
         </w:tc>
         <w:tc>
@@ -5087,11 +5041,9 @@
             <w:pPr>
               <w:jc w:val="center"/>
             </w:pPr>
-            <w:proofErr w:type="gramStart"/>
             <w:r>
               <w:t>required</w:t>
             </w:r>
-            <w:proofErr w:type="gramEnd"/>
           </w:p>
         </w:tc>
         <w:tc>
@@ -5103,11 +5055,9 @@
             <w:pPr>
               <w:jc w:val="center"/>
             </w:pPr>
-            <w:proofErr w:type="gramStart"/>
             <w:r>
               <w:t>numeric</w:t>
             </w:r>
-            <w:proofErr w:type="gramEnd"/>
           </w:p>
         </w:tc>
         <w:tc>
@@ -5147,13 +5097,8 @@
               <w:jc w:val="center"/>
             </w:pPr>
             <w:proofErr w:type="spellStart"/>
-            <w:proofErr w:type="gramStart"/>
-            <w:r>
-              <w:t>tag</w:t>
-            </w:r>
-            <w:proofErr w:type="gramEnd"/>
-            <w:r>
-              <w:t>_id</w:t>
+            <w:r>
+              <w:t>tag_id</w:t>
             </w:r>
             <w:proofErr w:type="spellEnd"/>
           </w:p>
@@ -5199,11 +5144,9 @@
             <w:pPr>
               <w:jc w:val="center"/>
             </w:pPr>
-            <w:proofErr w:type="gramStart"/>
             <w:r>
               <w:t>required</w:t>
             </w:r>
-            <w:proofErr w:type="gramEnd"/>
           </w:p>
         </w:tc>
         <w:tc>
@@ -5215,11 +5158,9 @@
             <w:pPr>
               <w:jc w:val="center"/>
             </w:pPr>
-            <w:proofErr w:type="gramStart"/>
             <w:r>
               <w:t>text</w:t>
             </w:r>
-            <w:proofErr w:type="gramEnd"/>
           </w:p>
         </w:tc>
         <w:tc>
@@ -5256,13 +5197,8 @@
               <w:jc w:val="center"/>
             </w:pPr>
             <w:proofErr w:type="spellStart"/>
-            <w:proofErr w:type="gramStart"/>
-            <w:r>
-              <w:t>project</w:t>
-            </w:r>
-            <w:proofErr w:type="gramEnd"/>
-            <w:r>
-              <w:t>_id</w:t>
+            <w:r>
+              <w:t>project_id</w:t>
             </w:r>
             <w:proofErr w:type="spellEnd"/>
           </w:p>
@@ -5290,11 +5226,9 @@
             <w:pPr>
               <w:jc w:val="center"/>
             </w:pPr>
-            <w:proofErr w:type="gramStart"/>
             <w:r>
               <w:t>required</w:t>
             </w:r>
-            <w:proofErr w:type="gramEnd"/>
           </w:p>
         </w:tc>
         <w:tc>
@@ -5306,11 +5240,9 @@
             <w:pPr>
               <w:jc w:val="center"/>
             </w:pPr>
-            <w:proofErr w:type="gramStart"/>
             <w:r>
               <w:t>numeric</w:t>
             </w:r>
-            <w:proofErr w:type="gramEnd"/>
           </w:p>
         </w:tc>
         <w:tc>
@@ -5350,13 +5282,8 @@
               <w:jc w:val="center"/>
             </w:pPr>
             <w:proofErr w:type="spellStart"/>
-            <w:proofErr w:type="gramStart"/>
-            <w:r>
-              <w:t>device</w:t>
-            </w:r>
-            <w:proofErr w:type="gramEnd"/>
-            <w:r>
-              <w:t>_type</w:t>
+            <w:r>
+              <w:t>device_type</w:t>
             </w:r>
             <w:proofErr w:type="spellEnd"/>
           </w:p>
@@ -5393,11 +5320,9 @@
             <w:pPr>
               <w:jc w:val="center"/>
             </w:pPr>
-            <w:proofErr w:type="gramStart"/>
             <w:r>
               <w:t>required</w:t>
             </w:r>
-            <w:proofErr w:type="gramEnd"/>
           </w:p>
         </w:tc>
         <w:tc>
@@ -5409,11 +5334,9 @@
             <w:pPr>
               <w:jc w:val="center"/>
             </w:pPr>
-            <w:proofErr w:type="gramStart"/>
             <w:r>
               <w:t>text</w:t>
             </w:r>
-            <w:proofErr w:type="gramEnd"/>
           </w:p>
         </w:tc>
         <w:tc>
@@ -5452,11 +5375,9 @@
             <w:pPr>
               <w:jc w:val="center"/>
             </w:pPr>
-            <w:proofErr w:type="gramStart"/>
             <w:r>
               <w:t>manufacturer</w:t>
             </w:r>
-            <w:proofErr w:type="gramEnd"/>
           </w:p>
         </w:tc>
         <w:tc>
@@ -5482,11 +5403,9 @@
             <w:pPr>
               <w:jc w:val="center"/>
             </w:pPr>
-            <w:proofErr w:type="gramStart"/>
             <w:r>
               <w:t>required</w:t>
             </w:r>
-            <w:proofErr w:type="gramEnd"/>
           </w:p>
         </w:tc>
         <w:tc>
@@ -5498,11 +5417,9 @@
             <w:pPr>
               <w:jc w:val="center"/>
             </w:pPr>
-            <w:proofErr w:type="gramStart"/>
             <w:r>
               <w:t>text</w:t>
             </w:r>
-            <w:proofErr w:type="gramEnd"/>
           </w:p>
         </w:tc>
         <w:tc>
@@ -5542,13 +5459,8 @@
               <w:jc w:val="center"/>
             </w:pPr>
             <w:proofErr w:type="spellStart"/>
-            <w:proofErr w:type="gramStart"/>
-            <w:r>
-              <w:t>model</w:t>
-            </w:r>
-            <w:proofErr w:type="gramEnd"/>
-            <w:r>
-              <w:t>_name</w:t>
+            <w:r>
+              <w:t>model_name</w:t>
             </w:r>
             <w:proofErr w:type="spellEnd"/>
           </w:p>
@@ -5576,11 +5488,9 @@
             <w:pPr>
               <w:jc w:val="center"/>
             </w:pPr>
-            <w:proofErr w:type="gramStart"/>
             <w:r>
               <w:t>required</w:t>
             </w:r>
-            <w:proofErr w:type="gramEnd"/>
           </w:p>
         </w:tc>
         <w:tc>
@@ -5592,11 +5502,9 @@
             <w:pPr>
               <w:jc w:val="center"/>
             </w:pPr>
-            <w:proofErr w:type="gramStart"/>
             <w:r>
               <w:t>text</w:t>
             </w:r>
-            <w:proofErr w:type="gramEnd"/>
           </w:p>
         </w:tc>
         <w:tc>
@@ -5636,13 +5544,8 @@
               <w:jc w:val="center"/>
             </w:pPr>
             <w:proofErr w:type="spellStart"/>
-            <w:proofErr w:type="gramStart"/>
-            <w:r>
-              <w:t>serial</w:t>
-            </w:r>
-            <w:proofErr w:type="gramEnd"/>
-            <w:r>
-              <w:t>_number</w:t>
+            <w:r>
+              <w:t>serial_number</w:t>
             </w:r>
             <w:proofErr w:type="spellEnd"/>
           </w:p>
@@ -5670,11 +5573,9 @@
             <w:pPr>
               <w:jc w:val="center"/>
             </w:pPr>
-            <w:proofErr w:type="gramStart"/>
             <w:r>
               <w:t>required</w:t>
             </w:r>
-            <w:proofErr w:type="gramEnd"/>
           </w:p>
         </w:tc>
         <w:tc>
@@ -5686,11 +5587,9 @@
             <w:pPr>
               <w:jc w:val="center"/>
             </w:pPr>
-            <w:proofErr w:type="gramStart"/>
             <w:r>
               <w:t>text</w:t>
             </w:r>
-            <w:proofErr w:type="gramEnd"/>
           </w:p>
         </w:tc>
         <w:tc>
@@ -5727,12 +5626,10 @@
               <w:jc w:val="center"/>
             </w:pPr>
             <w:proofErr w:type="spellStart"/>
-            <w:proofErr w:type="gramStart"/>
             <w:r>
               <w:t>ptt</w:t>
             </w:r>
             <w:proofErr w:type="spellEnd"/>
-            <w:proofErr w:type="gramEnd"/>
           </w:p>
         </w:tc>
         <w:tc>
@@ -5758,11 +5655,9 @@
             <w:pPr>
               <w:jc w:val="center"/>
             </w:pPr>
-            <w:proofErr w:type="gramStart"/>
             <w:r>
               <w:t>optional</w:t>
             </w:r>
-            <w:proofErr w:type="gramEnd"/>
           </w:p>
         </w:tc>
         <w:tc>
@@ -5774,11 +5669,9 @@
             <w:pPr>
               <w:jc w:val="center"/>
             </w:pPr>
-            <w:proofErr w:type="gramStart"/>
             <w:r>
               <w:t>text</w:t>
             </w:r>
-            <w:proofErr w:type="gramEnd"/>
           </w:p>
         </w:tc>
         <w:tc>
@@ -5815,13 +5708,8 @@
               <w:jc w:val="center"/>
             </w:pPr>
             <w:proofErr w:type="spellStart"/>
-            <w:proofErr w:type="gramStart"/>
-            <w:r>
-              <w:t>device</w:t>
-            </w:r>
-            <w:proofErr w:type="gramEnd"/>
-            <w:r>
-              <w:t>_wmo_ref</w:t>
+            <w:r>
+              <w:t>device_wmo_ref</w:t>
             </w:r>
             <w:proofErr w:type="spellEnd"/>
           </w:p>
@@ -5849,11 +5737,9 @@
             <w:pPr>
               <w:jc w:val="center"/>
             </w:pPr>
-            <w:proofErr w:type="gramStart"/>
             <w:r>
               <w:t>optional</w:t>
             </w:r>
-            <w:proofErr w:type="gramEnd"/>
           </w:p>
         </w:tc>
         <w:tc>
@@ -5865,11 +5751,9 @@
             <w:pPr>
               <w:jc w:val="center"/>
             </w:pPr>
-            <w:proofErr w:type="gramStart"/>
             <w:r>
               <w:t>text</w:t>
             </w:r>
-            <w:proofErr w:type="gramEnd"/>
           </w:p>
         </w:tc>
         <w:tc>
@@ -5906,12 +5790,10 @@
               <w:jc w:val="center"/>
             </w:pPr>
             <w:proofErr w:type="spellStart"/>
-            <w:proofErr w:type="gramStart"/>
             <w:r>
               <w:t>infourl</w:t>
             </w:r>
             <w:proofErr w:type="spellEnd"/>
-            <w:proofErr w:type="gramEnd"/>
           </w:p>
         </w:tc>
         <w:tc>
@@ -5937,11 +5819,9 @@
             <w:pPr>
               <w:jc w:val="center"/>
             </w:pPr>
-            <w:proofErr w:type="gramStart"/>
             <w:r>
               <w:t>required</w:t>
             </w:r>
-            <w:proofErr w:type="gramEnd"/>
           </w:p>
         </w:tc>
         <w:tc>
@@ -5953,11 +5833,9 @@
             <w:pPr>
               <w:jc w:val="center"/>
             </w:pPr>
-            <w:proofErr w:type="gramStart"/>
             <w:r>
               <w:t>text</w:t>
             </w:r>
-            <w:proofErr w:type="gramEnd"/>
           </w:p>
         </w:tc>
         <w:tc>
@@ -5999,19 +5877,19 @@
           <w:lang w:val="en-US"/>
         </w:rPr>
       </w:pPr>
-      <w:bookmarkStart w:id="12" w:name="_Instrument_1"/>
-      <w:bookmarkStart w:id="13" w:name="_Toc317334585"/>
-      <w:bookmarkStart w:id="14" w:name="Instrument"/>
-      <w:bookmarkStart w:id="15" w:name="Device"/>
+      <w:bookmarkStart w:id="11" w:name="_Instrument_1"/>
+      <w:bookmarkStart w:id="12" w:name="_Toc317334585"/>
+      <w:bookmarkStart w:id="13" w:name="Instrument"/>
+      <w:bookmarkStart w:id="14" w:name="Device"/>
+      <w:bookmarkEnd w:id="11"/>
+      <w:r>
+        <w:rPr>
+          <w:lang w:val="en-US"/>
+        </w:rPr>
+        <w:t>Instrument</w:t>
+      </w:r>
       <w:bookmarkEnd w:id="12"/>
-      <w:r>
-        <w:rPr>
-          <w:lang w:val="en-US"/>
-        </w:rPr>
-        <w:t>Instrument</w:t>
-      </w:r>
-      <w:bookmarkEnd w:id="13"/>
-      <w:ins w:id="16" w:author="Xavier Hoenner" w:date="2016-03-01T17:34:00Z">
+      <w:ins w:id="15" w:author="Xavier Hoenner" w:date="2016-03-01T17:34:00Z">
         <w:r>
           <w:rPr>
             <w:lang w:val="en-US"/>
@@ -6041,7 +5919,7 @@
             <w:gridSpan w:val="6"/>
             <w:vAlign w:val="center"/>
           </w:tcPr>
-          <w:bookmarkEnd w:id="14"/>
+          <w:bookmarkEnd w:id="13"/>
           <w:p>
             <w:pPr>
               <w:jc w:val="center"/>
@@ -6235,11 +6113,9 @@
             <w:pPr>
               <w:jc w:val="center"/>
             </w:pPr>
-            <w:proofErr w:type="gramStart"/>
             <w:r>
               <w:t>id</w:t>
             </w:r>
-            <w:proofErr w:type="gramEnd"/>
           </w:p>
         </w:tc>
         <w:tc>
@@ -6265,11 +6141,9 @@
             <w:pPr>
               <w:jc w:val="center"/>
             </w:pPr>
-            <w:proofErr w:type="gramStart"/>
             <w:r>
               <w:t>required</w:t>
             </w:r>
-            <w:proofErr w:type="gramEnd"/>
           </w:p>
         </w:tc>
         <w:tc>
@@ -6281,11 +6155,9 @@
             <w:pPr>
               <w:jc w:val="center"/>
             </w:pPr>
-            <w:proofErr w:type="gramStart"/>
             <w:r>
               <w:t>numeric</w:t>
             </w:r>
-            <w:proofErr w:type="gramEnd"/>
           </w:p>
         </w:tc>
         <w:tc>
@@ -6325,13 +6197,8 @@
               <w:jc w:val="center"/>
             </w:pPr>
             <w:proofErr w:type="spellStart"/>
-            <w:proofErr w:type="gramStart"/>
-            <w:r>
-              <w:t>device</w:t>
-            </w:r>
-            <w:proofErr w:type="gramEnd"/>
-            <w:r>
-              <w:t>_id</w:t>
+            <w:r>
+              <w:t>device_id</w:t>
             </w:r>
             <w:proofErr w:type="spellEnd"/>
           </w:p>
@@ -6362,11 +6229,9 @@
             <w:pPr>
               <w:jc w:val="center"/>
             </w:pPr>
-            <w:proofErr w:type="gramStart"/>
             <w:r>
               <w:t>required</w:t>
             </w:r>
-            <w:proofErr w:type="gramEnd"/>
           </w:p>
         </w:tc>
         <w:tc>
@@ -6378,11 +6243,9 @@
             <w:pPr>
               <w:jc w:val="center"/>
             </w:pPr>
-            <w:proofErr w:type="gramStart"/>
             <w:r>
               <w:t>numeric</w:t>
             </w:r>
-            <w:proofErr w:type="gramEnd"/>
           </w:p>
         </w:tc>
         <w:tc>
@@ -6422,13 +6285,8 @@
               <w:jc w:val="center"/>
             </w:pPr>
             <w:proofErr w:type="spellStart"/>
-            <w:proofErr w:type="gramStart"/>
-            <w:r>
-              <w:t>firmware</w:t>
-            </w:r>
-            <w:proofErr w:type="gramEnd"/>
-            <w:r>
-              <w:t>_version</w:t>
+            <w:r>
+              <w:t>firmware_version</w:t>
             </w:r>
             <w:proofErr w:type="spellEnd"/>
           </w:p>
@@ -6459,11 +6317,9 @@
             <w:pPr>
               <w:jc w:val="center"/>
             </w:pPr>
-            <w:proofErr w:type="gramStart"/>
             <w:r>
               <w:t>required</w:t>
             </w:r>
-            <w:proofErr w:type="gramEnd"/>
           </w:p>
         </w:tc>
         <w:tc>
@@ -6475,11 +6331,9 @@
             <w:pPr>
               <w:jc w:val="center"/>
             </w:pPr>
-            <w:proofErr w:type="gramStart"/>
             <w:r>
               <w:t>text</w:t>
             </w:r>
-            <w:proofErr w:type="gramEnd"/>
           </w:p>
         </w:tc>
         <w:tc>
@@ -6516,13 +6370,8 @@
               <w:jc w:val="center"/>
             </w:pPr>
             <w:proofErr w:type="spellStart"/>
-            <w:proofErr w:type="gramStart"/>
-            <w:r>
-              <w:t>software</w:t>
-            </w:r>
-            <w:proofErr w:type="gramEnd"/>
-            <w:r>
-              <w:t>_version</w:t>
+            <w:r>
+              <w:t>software_version</w:t>
             </w:r>
             <w:proofErr w:type="spellEnd"/>
           </w:p>
@@ -6553,11 +6402,9 @@
             <w:pPr>
               <w:jc w:val="center"/>
             </w:pPr>
-            <w:proofErr w:type="gramStart"/>
             <w:r>
               <w:t>required</w:t>
             </w:r>
-            <w:proofErr w:type="gramEnd"/>
           </w:p>
         </w:tc>
         <w:tc>
@@ -6569,11 +6416,9 @@
             <w:pPr>
               <w:jc w:val="center"/>
             </w:pPr>
-            <w:proofErr w:type="gramStart"/>
             <w:r>
               <w:t>text</w:t>
             </w:r>
-            <w:proofErr w:type="gramEnd"/>
           </w:p>
         </w:tc>
         <w:tc>
@@ -6610,13 +6455,8 @@
               <w:jc w:val="center"/>
             </w:pPr>
             <w:proofErr w:type="spellStart"/>
-            <w:proofErr w:type="gramStart"/>
-            <w:r>
-              <w:t>configuration</w:t>
-            </w:r>
-            <w:proofErr w:type="gramEnd"/>
-            <w:r>
-              <w:t>_parameters</w:t>
+            <w:r>
+              <w:t>configuration_parameters</w:t>
             </w:r>
             <w:proofErr w:type="spellEnd"/>
           </w:p>
@@ -6650,11 +6490,9 @@
             <w:pPr>
               <w:jc w:val="center"/>
             </w:pPr>
-            <w:proofErr w:type="gramStart"/>
             <w:r>
               <w:t>required</w:t>
             </w:r>
-            <w:proofErr w:type="gramEnd"/>
           </w:p>
         </w:tc>
         <w:tc>
@@ -6666,11 +6504,9 @@
             <w:pPr>
               <w:jc w:val="center"/>
             </w:pPr>
-            <w:proofErr w:type="gramStart"/>
             <w:r>
               <w:t>text</w:t>
             </w:r>
-            <w:proofErr w:type="gramEnd"/>
           </w:p>
         </w:tc>
         <w:tc>
@@ -6706,11 +6542,9 @@
             <w:pPr>
               <w:jc w:val="center"/>
             </w:pPr>
-            <w:proofErr w:type="gramStart"/>
             <w:r>
               <w:t>pressure</w:t>
             </w:r>
-            <w:proofErr w:type="gramEnd"/>
           </w:p>
         </w:tc>
         <w:tc>
@@ -6736,11 +6570,9 @@
             <w:pPr>
               <w:jc w:val="center"/>
             </w:pPr>
-            <w:proofErr w:type="gramStart"/>
             <w:r>
               <w:t>required</w:t>
             </w:r>
-            <w:proofErr w:type="gramEnd"/>
           </w:p>
         </w:tc>
         <w:tc>
@@ -6753,12 +6585,10 @@
               <w:jc w:val="center"/>
             </w:pPr>
             <w:proofErr w:type="spellStart"/>
-            <w:proofErr w:type="gramStart"/>
             <w:r>
               <w:t>boolean</w:t>
             </w:r>
             <w:proofErr w:type="spellEnd"/>
-            <w:proofErr w:type="gramEnd"/>
           </w:p>
         </w:tc>
         <w:tc>
@@ -6794,11 +6624,9 @@
             <w:pPr>
               <w:jc w:val="center"/>
             </w:pPr>
-            <w:proofErr w:type="gramStart"/>
             <w:r>
               <w:t>temperature</w:t>
             </w:r>
-            <w:proofErr w:type="gramEnd"/>
           </w:p>
         </w:tc>
         <w:tc>
@@ -6829,11 +6657,9 @@
             <w:pPr>
               <w:jc w:val="center"/>
             </w:pPr>
-            <w:proofErr w:type="gramStart"/>
             <w:r>
               <w:t>required</w:t>
             </w:r>
-            <w:proofErr w:type="gramEnd"/>
           </w:p>
         </w:tc>
         <w:tc>
@@ -6846,12 +6672,10 @@
               <w:jc w:val="center"/>
             </w:pPr>
             <w:proofErr w:type="spellStart"/>
-            <w:proofErr w:type="gramStart"/>
             <w:r>
               <w:t>boolean</w:t>
             </w:r>
             <w:proofErr w:type="spellEnd"/>
-            <w:proofErr w:type="gramEnd"/>
           </w:p>
         </w:tc>
         <w:tc>
@@ -6887,11 +6711,9 @@
             <w:pPr>
               <w:jc w:val="center"/>
             </w:pPr>
-            <w:proofErr w:type="gramStart"/>
             <w:r>
               <w:t>light</w:t>
             </w:r>
-            <w:proofErr w:type="gramEnd"/>
           </w:p>
         </w:tc>
         <w:tc>
@@ -6922,11 +6744,9 @@
             <w:pPr>
               <w:jc w:val="center"/>
             </w:pPr>
-            <w:proofErr w:type="gramStart"/>
             <w:r>
               <w:t>required</w:t>
             </w:r>
-            <w:proofErr w:type="gramEnd"/>
           </w:p>
         </w:tc>
         <w:tc>
@@ -6939,12 +6759,10 @@
               <w:jc w:val="center"/>
             </w:pPr>
             <w:proofErr w:type="spellStart"/>
-            <w:proofErr w:type="gramStart"/>
             <w:r>
               <w:t>boolean</w:t>
             </w:r>
             <w:proofErr w:type="spellEnd"/>
-            <w:proofErr w:type="gramEnd"/>
           </w:p>
         </w:tc>
         <w:tc>
@@ -6980,11 +6798,9 @@
             <w:pPr>
               <w:jc w:val="center"/>
             </w:pPr>
-            <w:proofErr w:type="gramStart"/>
             <w:r>
               <w:t>conductivity</w:t>
             </w:r>
-            <w:proofErr w:type="gramEnd"/>
           </w:p>
         </w:tc>
         <w:tc>
@@ -7015,11 +6831,9 @@
             <w:pPr>
               <w:jc w:val="center"/>
             </w:pPr>
-            <w:proofErr w:type="gramStart"/>
             <w:r>
               <w:t>required</w:t>
             </w:r>
-            <w:proofErr w:type="gramEnd"/>
           </w:p>
         </w:tc>
         <w:tc>
@@ -7032,12 +6846,10 @@
               <w:jc w:val="center"/>
             </w:pPr>
             <w:proofErr w:type="spellStart"/>
-            <w:proofErr w:type="gramStart"/>
             <w:r>
               <w:t>boolean</w:t>
             </w:r>
             <w:proofErr w:type="spellEnd"/>
-            <w:proofErr w:type="gramEnd"/>
           </w:p>
         </w:tc>
         <w:tc>
@@ -7073,11 +6885,9 @@
             <w:pPr>
               <w:jc w:val="center"/>
             </w:pPr>
-            <w:proofErr w:type="gramStart"/>
             <w:r>
               <w:t>fluorescence</w:t>
             </w:r>
-            <w:proofErr w:type="gramEnd"/>
           </w:p>
         </w:tc>
         <w:tc>
@@ -7108,11 +6918,9 @@
             <w:pPr>
               <w:jc w:val="center"/>
             </w:pPr>
-            <w:proofErr w:type="gramStart"/>
             <w:r>
               <w:t>required</w:t>
             </w:r>
-            <w:proofErr w:type="gramEnd"/>
           </w:p>
         </w:tc>
         <w:tc>
@@ -7125,12 +6933,10 @@
               <w:jc w:val="center"/>
             </w:pPr>
             <w:proofErr w:type="spellStart"/>
-            <w:proofErr w:type="gramStart"/>
             <w:r>
               <w:t>boolean</w:t>
             </w:r>
             <w:proofErr w:type="spellEnd"/>
-            <w:proofErr w:type="gramEnd"/>
           </w:p>
         </w:tc>
         <w:tc>
@@ -7166,13 +6972,8 @@
             <w:pPr>
               <w:jc w:val="center"/>
             </w:pPr>
-            <w:proofErr w:type="gramStart"/>
-            <w:r>
-              <w:t>accelerometer</w:t>
-            </w:r>
-            <w:proofErr w:type="gramEnd"/>
-            <w:r>
-              <w:t>_3d</w:t>
+            <w:r>
+              <w:t>accelerometer_3d</w:t>
             </w:r>
           </w:p>
         </w:tc>
@@ -7204,11 +7005,9 @@
             <w:pPr>
               <w:jc w:val="center"/>
             </w:pPr>
-            <w:proofErr w:type="gramStart"/>
             <w:r>
               <w:t>required</w:t>
             </w:r>
-            <w:proofErr w:type="gramEnd"/>
           </w:p>
         </w:tc>
         <w:tc>
@@ -7221,12 +7020,10 @@
               <w:jc w:val="center"/>
             </w:pPr>
             <w:proofErr w:type="spellStart"/>
-            <w:proofErr w:type="gramStart"/>
             <w:r>
               <w:t>boolean</w:t>
             </w:r>
             <w:proofErr w:type="spellEnd"/>
-            <w:proofErr w:type="gramEnd"/>
           </w:p>
         </w:tc>
         <w:tc>
@@ -7262,13 +7059,8 @@
             <w:pPr>
               <w:jc w:val="center"/>
             </w:pPr>
-            <w:proofErr w:type="gramStart"/>
-            <w:r>
-              <w:t>magnetometer</w:t>
-            </w:r>
-            <w:proofErr w:type="gramEnd"/>
-            <w:r>
-              <w:t>_3d</w:t>
+            <w:r>
+              <w:t>magnetometer_3d</w:t>
             </w:r>
           </w:p>
         </w:tc>
@@ -7300,11 +7092,9 @@
             <w:pPr>
               <w:jc w:val="center"/>
             </w:pPr>
-            <w:proofErr w:type="gramStart"/>
             <w:r>
               <w:t>required</w:t>
             </w:r>
-            <w:proofErr w:type="gramEnd"/>
           </w:p>
         </w:tc>
         <w:tc>
@@ -7317,12 +7107,10 @@
               <w:jc w:val="center"/>
             </w:pPr>
             <w:proofErr w:type="spellStart"/>
-            <w:proofErr w:type="gramStart"/>
             <w:r>
               <w:t>boolean</w:t>
             </w:r>
             <w:proofErr w:type="spellEnd"/>
-            <w:proofErr w:type="gramEnd"/>
           </w:p>
         </w:tc>
         <w:tc>
@@ -7359,13 +7147,8 @@
               <w:jc w:val="center"/>
             </w:pPr>
             <w:proofErr w:type="spellStart"/>
-            <w:proofErr w:type="gramStart"/>
-            <w:r>
-              <w:t>stomach</w:t>
-            </w:r>
-            <w:proofErr w:type="gramEnd"/>
-            <w:r>
-              <w:t>_temperature</w:t>
+            <w:r>
+              <w:t>stomach_temperature</w:t>
             </w:r>
             <w:proofErr w:type="spellEnd"/>
           </w:p>
@@ -7398,11 +7181,9 @@
             <w:pPr>
               <w:jc w:val="center"/>
             </w:pPr>
-            <w:proofErr w:type="gramStart"/>
             <w:r>
               <w:t>required</w:t>
             </w:r>
-            <w:proofErr w:type="gramEnd"/>
           </w:p>
         </w:tc>
         <w:tc>
@@ -7415,12 +7196,10 @@
               <w:jc w:val="center"/>
             </w:pPr>
             <w:proofErr w:type="spellStart"/>
-            <w:proofErr w:type="gramStart"/>
             <w:r>
               <w:t>boolean</w:t>
             </w:r>
             <w:proofErr w:type="spellEnd"/>
-            <w:proofErr w:type="gramEnd"/>
           </w:p>
         </w:tc>
         <w:tc>
@@ -7457,13 +7236,8 @@
               <w:jc w:val="center"/>
             </w:pPr>
             <w:proofErr w:type="spellStart"/>
-            <w:proofErr w:type="gramStart"/>
-            <w:r>
-              <w:t>argos</w:t>
-            </w:r>
-            <w:proofErr w:type="gramEnd"/>
-            <w:r>
-              <w:t>_location</w:t>
+            <w:r>
+              <w:t>argos_location</w:t>
             </w:r>
             <w:proofErr w:type="spellEnd"/>
           </w:p>
@@ -7479,15 +7253,7 @@
               <w:jc w:val="center"/>
             </w:pPr>
             <w:r>
-              <w:t xml:space="preserve">Which type(s) of location estimates </w:t>
-            </w:r>
-            <w:proofErr w:type="gramStart"/>
-            <w:r>
-              <w:t>was provided by the tag</w:t>
-            </w:r>
-            <w:proofErr w:type="gramEnd"/>
-            <w:r>
-              <w:t>?</w:t>
+              <w:t>Which type(s) of location estimates was provided by the tag?</w:t>
             </w:r>
           </w:p>
         </w:tc>
@@ -7500,11 +7266,9 @@
             <w:pPr>
               <w:jc w:val="center"/>
             </w:pPr>
-            <w:proofErr w:type="gramStart"/>
             <w:r>
               <w:t>required</w:t>
             </w:r>
-            <w:proofErr w:type="gramEnd"/>
           </w:p>
         </w:tc>
         <w:tc>
@@ -7517,12 +7281,10 @@
               <w:jc w:val="center"/>
             </w:pPr>
             <w:proofErr w:type="spellStart"/>
-            <w:proofErr w:type="gramStart"/>
             <w:r>
               <w:t>boolean</w:t>
             </w:r>
             <w:proofErr w:type="spellEnd"/>
-            <w:proofErr w:type="gramEnd"/>
           </w:p>
         </w:tc>
         <w:tc>
@@ -7559,13 +7321,8 @@
               <w:jc w:val="center"/>
             </w:pPr>
             <w:proofErr w:type="spellStart"/>
-            <w:proofErr w:type="gramStart"/>
-            <w:r>
-              <w:t>gps</w:t>
-            </w:r>
-            <w:proofErr w:type="gramEnd"/>
-            <w:r>
-              <w:t>_location</w:t>
+            <w:r>
+              <w:t>gps_location</w:t>
             </w:r>
             <w:proofErr w:type="spellEnd"/>
           </w:p>
@@ -7590,11 +7347,9 @@
             <w:pPr>
               <w:jc w:val="center"/>
             </w:pPr>
-            <w:proofErr w:type="gramStart"/>
             <w:r>
               <w:t>required</w:t>
             </w:r>
-            <w:proofErr w:type="gramEnd"/>
           </w:p>
         </w:tc>
         <w:tc>
@@ -7607,12 +7362,10 @@
               <w:jc w:val="center"/>
             </w:pPr>
             <w:proofErr w:type="spellStart"/>
-            <w:proofErr w:type="gramStart"/>
             <w:r>
               <w:t>boolean</w:t>
             </w:r>
             <w:proofErr w:type="spellEnd"/>
-            <w:proofErr w:type="gramEnd"/>
           </w:p>
         </w:tc>
         <w:tc>
@@ -7649,12 +7402,10 @@
               <w:jc w:val="center"/>
             </w:pPr>
             <w:proofErr w:type="spellStart"/>
-            <w:proofErr w:type="gramStart"/>
             <w:r>
               <w:t>geolocation</w:t>
             </w:r>
             <w:proofErr w:type="spellEnd"/>
-            <w:proofErr w:type="gramEnd"/>
           </w:p>
         </w:tc>
         <w:tc>
@@ -7677,11 +7428,9 @@
             <w:pPr>
               <w:jc w:val="center"/>
             </w:pPr>
-            <w:proofErr w:type="gramStart"/>
             <w:r>
               <w:t>required</w:t>
             </w:r>
-            <w:proofErr w:type="gramEnd"/>
           </w:p>
         </w:tc>
         <w:tc>
@@ -7694,12 +7443,10 @@
               <w:jc w:val="center"/>
             </w:pPr>
             <w:proofErr w:type="spellStart"/>
-            <w:proofErr w:type="gramStart"/>
             <w:r>
               <w:t>boolean</w:t>
             </w:r>
             <w:proofErr w:type="spellEnd"/>
-            <w:proofErr w:type="gramEnd"/>
           </w:p>
         </w:tc>
         <w:tc>
@@ -7736,33 +7483,28 @@
               <w:jc w:val="center"/>
             </w:pPr>
             <w:proofErr w:type="spellStart"/>
-            <w:proofErr w:type="gramStart"/>
+            <w:r>
+              <w:t>geolocation_data_processing</w:t>
+            </w:r>
+            <w:proofErr w:type="spellEnd"/>
+          </w:p>
+        </w:tc>
+        <w:tc>
+          <w:tcPr>
+            <w:tcW w:w="2188" w:type="pct"/>
+          </w:tcPr>
+          <w:p>
+            <w:pPr>
+              <w:jc w:val="center"/>
+            </w:pPr>
+            <w:r>
+              <w:t xml:space="preserve">If </w:t>
+            </w:r>
+            <w:proofErr w:type="spellStart"/>
             <w:r>
               <w:t>geolocation</w:t>
             </w:r>
-            <w:proofErr w:type="gramEnd"/>
-            <w:r>
-              <w:t>_data_processing</w:t>
-            </w:r>
             <w:proofErr w:type="spellEnd"/>
-          </w:p>
-        </w:tc>
-        <w:tc>
-          <w:tcPr>
-            <w:tcW w:w="2188" w:type="pct"/>
-          </w:tcPr>
-          <w:p>
-            <w:pPr>
-              <w:jc w:val="center"/>
-            </w:pPr>
-            <w:r>
-              <w:t xml:space="preserve">If </w:t>
-            </w:r>
-            <w:proofErr w:type="spellStart"/>
-            <w:r>
-              <w:t>geolocation</w:t>
-            </w:r>
-            <w:proofErr w:type="spellEnd"/>
             <w:r>
               <w:t xml:space="preserve"> = TRUE then specify which algorithm was used to process GLS raw data</w:t>
             </w:r>
@@ -7777,13 +7519,8 @@
             <w:pPr>
               <w:jc w:val="center"/>
             </w:pPr>
-            <w:proofErr w:type="gramStart"/>
-            <w:r>
-              <w:t>optional</w:t>
-            </w:r>
-            <w:proofErr w:type="gramEnd"/>
-            <w:r>
-              <w:t>/required</w:t>
+            <w:r>
+              <w:t>optional/required</w:t>
             </w:r>
           </w:p>
         </w:tc>
@@ -7796,11 +7533,9 @@
             <w:pPr>
               <w:jc w:val="center"/>
             </w:pPr>
-            <w:proofErr w:type="gramStart"/>
             <w:r>
               <w:t>text</w:t>
             </w:r>
-            <w:proofErr w:type="gramEnd"/>
           </w:p>
         </w:tc>
         <w:tc>
@@ -7836,15 +7571,17 @@
       <w:pPr>
         <w:pStyle w:val="Heading3"/>
       </w:pPr>
-      <w:bookmarkStart w:id="17" w:name="_Surgery_1"/>
-      <w:bookmarkStart w:id="18" w:name="Surgery"/>
-      <w:bookmarkStart w:id="19" w:name="_Toc317334586"/>
+      <w:bookmarkStart w:id="16" w:name="_Surgery_1"/>
+      <w:bookmarkStart w:id="17" w:name="Surgery"/>
+      <w:bookmarkStart w:id="18" w:name="_Toc317334586"/>
+      <w:bookmarkStart w:id="19" w:name="_GoBack"/>
+      <w:bookmarkEnd w:id="16"/>
+      <w:bookmarkEnd w:id="19"/>
+      <w:r>
+        <w:t>Surgery</w:t>
+      </w:r>
       <w:bookmarkEnd w:id="17"/>
-      <w:r>
-        <w:t>Surgery</w:t>
-      </w:r>
       <w:bookmarkEnd w:id="18"/>
-      <w:bookmarkEnd w:id="19"/>
     </w:p>
     <w:tbl>
       <w:tblPr>
@@ -8045,11 +7782,9 @@
             <w:pPr>
               <w:jc w:val="center"/>
             </w:pPr>
-            <w:proofErr w:type="gramStart"/>
             <w:r>
               <w:t>id</w:t>
             </w:r>
-            <w:proofErr w:type="gramEnd"/>
           </w:p>
         </w:tc>
         <w:tc>
@@ -8078,11 +7813,9 @@
             <w:pPr>
               <w:jc w:val="center"/>
             </w:pPr>
-            <w:proofErr w:type="gramStart"/>
             <w:r>
               <w:t>required</w:t>
             </w:r>
-            <w:proofErr w:type="gramEnd"/>
           </w:p>
         </w:tc>
         <w:tc>
@@ -8094,11 +7827,9 @@
             <w:pPr>
               <w:jc w:val="center"/>
             </w:pPr>
-            <w:proofErr w:type="gramStart"/>
             <w:r>
               <w:t>numeric</w:t>
             </w:r>
-            <w:proofErr w:type="gramEnd"/>
           </w:p>
         </w:tc>
         <w:tc>
@@ -8138,13 +7869,8 @@
               <w:jc w:val="center"/>
             </w:pPr>
             <w:proofErr w:type="spellStart"/>
-            <w:proofErr w:type="gramStart"/>
-            <w:r>
-              <w:t>device</w:t>
-            </w:r>
-            <w:proofErr w:type="gramEnd"/>
-            <w:r>
-              <w:t>_id</w:t>
+            <w:r>
+              <w:t>device_id</w:t>
             </w:r>
             <w:proofErr w:type="spellEnd"/>
           </w:p>
@@ -8172,11 +7898,9 @@
             <w:pPr>
               <w:jc w:val="center"/>
             </w:pPr>
-            <w:proofErr w:type="gramStart"/>
             <w:r>
               <w:t>required</w:t>
             </w:r>
-            <w:proofErr w:type="gramEnd"/>
           </w:p>
         </w:tc>
         <w:tc>
@@ -8188,11 +7912,9 @@
             <w:pPr>
               <w:jc w:val="center"/>
             </w:pPr>
-            <w:proofErr w:type="gramStart"/>
             <w:r>
               <w:t>numeric</w:t>
             </w:r>
-            <w:proofErr w:type="gramEnd"/>
           </w:p>
         </w:tc>
         <w:tc>
@@ -8232,11 +7954,9 @@
               <w:jc w:val="center"/>
             </w:pPr>
             <w:proofErr w:type="spellStart"/>
-            <w:proofErr w:type="gramStart"/>
             <w:r>
               <w:t>release</w:t>
             </w:r>
-            <w:proofErr w:type="gramEnd"/>
             <w:r>
               <w:t>_id</w:t>
             </w:r>
@@ -8272,11 +7992,9 @@
             <w:pPr>
               <w:jc w:val="center"/>
             </w:pPr>
-            <w:proofErr w:type="gramStart"/>
             <w:r>
               <w:t>required</w:t>
             </w:r>
-            <w:proofErr w:type="gramEnd"/>
           </w:p>
         </w:tc>
         <w:tc>
@@ -8288,11 +8006,9 @@
             <w:pPr>
               <w:jc w:val="center"/>
             </w:pPr>
-            <w:proofErr w:type="gramStart"/>
             <w:r>
               <w:t>numeric</w:t>
             </w:r>
-            <w:proofErr w:type="gramEnd"/>
           </w:p>
         </w:tc>
         <w:tc>
@@ -8343,13 +8059,8 @@
               <w:jc w:val="center"/>
             </w:pPr>
             <w:proofErr w:type="spellStart"/>
-            <w:proofErr w:type="gramStart"/>
-            <w:r>
-              <w:t>attachment</w:t>
-            </w:r>
-            <w:proofErr w:type="gramEnd"/>
-            <w:r>
-              <w:t>_method</w:t>
+            <w:r>
+              <w:t>attachment_method</w:t>
             </w:r>
             <w:proofErr w:type="spellEnd"/>
           </w:p>
@@ -8386,11 +8097,9 @@
             <w:pPr>
               <w:jc w:val="center"/>
             </w:pPr>
-            <w:proofErr w:type="gramStart"/>
             <w:r>
               <w:t>required</w:t>
             </w:r>
-            <w:proofErr w:type="gramEnd"/>
           </w:p>
         </w:tc>
         <w:tc>
@@ -8402,14 +8111,12 @@
             <w:pPr>
               <w:jc w:val="center"/>
             </w:pPr>
-            <w:proofErr w:type="gramStart"/>
             <w:r>
               <w:t>t</w:t>
             </w:r>
             <w:r>
               <w:t>ext</w:t>
             </w:r>
-            <w:proofErr w:type="gramEnd"/>
           </w:p>
         </w:tc>
         <w:tc>
@@ -8449,13 +8156,8 @@
               <w:jc w:val="center"/>
             </w:pPr>
             <w:proofErr w:type="spellStart"/>
-            <w:proofErr w:type="gramStart"/>
-            <w:r>
-              <w:t>attachment</w:t>
-            </w:r>
-            <w:proofErr w:type="gramEnd"/>
-            <w:r>
-              <w:t>_details</w:t>
+            <w:r>
+              <w:t>attachment_details</w:t>
             </w:r>
             <w:proofErr w:type="spellEnd"/>
           </w:p>
@@ -8504,11 +8206,9 @@
             <w:pPr>
               <w:jc w:val="center"/>
             </w:pPr>
-            <w:proofErr w:type="gramStart"/>
             <w:r>
               <w:t>optional</w:t>
             </w:r>
-            <w:proofErr w:type="gramEnd"/>
           </w:p>
         </w:tc>
         <w:tc>
@@ -8520,11 +8220,9 @@
             <w:pPr>
               <w:jc w:val="center"/>
             </w:pPr>
-            <w:proofErr w:type="gramStart"/>
             <w:r>
               <w:t>text</w:t>
             </w:r>
-            <w:proofErr w:type="gramEnd"/>
           </w:p>
         </w:tc>
         <w:tc>
@@ -8562,7 +8260,7 @@
       </w:pPr>
       <w:bookmarkStart w:id="20" w:name="Animal_release"/>
       <w:bookmarkStart w:id="21" w:name="_Toc317334587"/>
-      <w:bookmarkEnd w:id="15"/>
+      <w:bookmarkEnd w:id="14"/>
       <w:r>
         <w:t>Animal release</w:t>
       </w:r>
@@ -8761,11 +8459,9 @@
             <w:pPr>
               <w:jc w:val="center"/>
             </w:pPr>
-            <w:proofErr w:type="gramStart"/>
             <w:r>
               <w:t>id</w:t>
             </w:r>
-            <w:proofErr w:type="gramEnd"/>
           </w:p>
         </w:tc>
         <w:tc>
@@ -8791,11 +8487,9 @@
             <w:pPr>
               <w:jc w:val="center"/>
             </w:pPr>
-            <w:proofErr w:type="gramStart"/>
             <w:r>
               <w:t>required</w:t>
             </w:r>
-            <w:proofErr w:type="gramEnd"/>
           </w:p>
         </w:tc>
         <w:tc>
@@ -8807,11 +8501,9 @@
             <w:pPr>
               <w:jc w:val="center"/>
             </w:pPr>
-            <w:proofErr w:type="gramStart"/>
             <w:r>
               <w:t>numeric</w:t>
             </w:r>
-            <w:proofErr w:type="gramEnd"/>
           </w:p>
         </w:tc>
         <w:tc>
@@ -8851,13 +8543,8 @@
               <w:jc w:val="center"/>
             </w:pPr>
             <w:proofErr w:type="spellStart"/>
-            <w:proofErr w:type="gramStart"/>
-            <w:r>
-              <w:t>animal</w:t>
-            </w:r>
-            <w:proofErr w:type="gramEnd"/>
-            <w:r>
-              <w:t>_id</w:t>
+            <w:r>
+              <w:t>animal_id</w:t>
             </w:r>
             <w:proofErr w:type="spellEnd"/>
           </w:p>
@@ -8885,11 +8572,9 @@
             <w:pPr>
               <w:jc w:val="center"/>
             </w:pPr>
-            <w:proofErr w:type="gramStart"/>
             <w:r>
               <w:t>required</w:t>
             </w:r>
-            <w:proofErr w:type="gramEnd"/>
           </w:p>
         </w:tc>
         <w:tc>
@@ -8901,11 +8586,9 @@
             <w:pPr>
               <w:jc w:val="center"/>
             </w:pPr>
-            <w:proofErr w:type="gramStart"/>
             <w:r>
               <w:t>numeric</w:t>
             </w:r>
-            <w:proofErr w:type="gramEnd"/>
           </w:p>
         </w:tc>
         <w:tc>
@@ -8945,13 +8628,8 @@
               <w:jc w:val="center"/>
             </w:pPr>
             <w:proofErr w:type="spellStart"/>
-            <w:proofErr w:type="gramStart"/>
-            <w:r>
-              <w:t>tagger</w:t>
-            </w:r>
-            <w:proofErr w:type="gramEnd"/>
-            <w:r>
-              <w:t>_id</w:t>
+            <w:r>
+              <w:t>tagger_id</w:t>
             </w:r>
             <w:proofErr w:type="spellEnd"/>
           </w:p>
@@ -8979,11 +8657,9 @@
             <w:pPr>
               <w:jc w:val="center"/>
             </w:pPr>
-            <w:proofErr w:type="gramStart"/>
             <w:r>
               <w:t>required</w:t>
             </w:r>
-            <w:proofErr w:type="gramEnd"/>
           </w:p>
         </w:tc>
         <w:tc>
@@ -8995,11 +8671,9 @@
             <w:pPr>
               <w:jc w:val="center"/>
             </w:pPr>
-            <w:proofErr w:type="gramStart"/>
             <w:r>
               <w:t>numeric</w:t>
             </w:r>
-            <w:proofErr w:type="gramEnd"/>
           </w:p>
         </w:tc>
         <w:tc>
@@ -9039,13 +8713,8 @@
               <w:jc w:val="center"/>
             </w:pPr>
             <w:proofErr w:type="spellStart"/>
-            <w:proofErr w:type="gramStart"/>
-            <w:r>
-              <w:t>animal</w:t>
-            </w:r>
-            <w:proofErr w:type="gramEnd"/>
-            <w:r>
-              <w:t>_capture_locality</w:t>
+            <w:r>
+              <w:t>animal_capture_locality</w:t>
             </w:r>
             <w:proofErr w:type="spellEnd"/>
           </w:p>
@@ -9073,11 +8742,9 @@
             <w:pPr>
               <w:jc w:val="center"/>
             </w:pPr>
-            <w:proofErr w:type="gramStart"/>
             <w:r>
               <w:t>optional</w:t>
             </w:r>
-            <w:proofErr w:type="gramEnd"/>
           </w:p>
         </w:tc>
         <w:tc>
@@ -9089,11 +8756,9 @@
             <w:pPr>
               <w:jc w:val="center"/>
             </w:pPr>
-            <w:proofErr w:type="gramStart"/>
             <w:r>
               <w:t>text</w:t>
             </w:r>
-            <w:proofErr w:type="gramEnd"/>
           </w:p>
         </w:tc>
         <w:tc>
@@ -9130,13 +8795,8 @@
               <w:jc w:val="center"/>
             </w:pPr>
             <w:proofErr w:type="spellStart"/>
-            <w:proofErr w:type="gramStart"/>
-            <w:r>
-              <w:t>animal</w:t>
-            </w:r>
-            <w:proofErr w:type="gramEnd"/>
-            <w:r>
-              <w:t>_capture_location</w:t>
+            <w:r>
+              <w:t>animal_capture_location</w:t>
             </w:r>
             <w:proofErr w:type="spellEnd"/>
           </w:p>
@@ -9151,15 +8811,7 @@
               <w:jc w:val="center"/>
             </w:pPr>
             <w:r>
-              <w:t xml:space="preserve">Longitude and latitude of capture, transformed </w:t>
-            </w:r>
-            <w:proofErr w:type="gramStart"/>
-            <w:r>
-              <w:t>into a geometry</w:t>
-            </w:r>
-            <w:proofErr w:type="gramEnd"/>
-            <w:r>
-              <w:t xml:space="preserve"> (point).</w:t>
+              <w:t>Longitude and latitude of capture, transformed into a geometry (point).</w:t>
             </w:r>
           </w:p>
         </w:tc>
@@ -9172,11 +8824,9 @@
             <w:pPr>
               <w:jc w:val="center"/>
             </w:pPr>
-            <w:proofErr w:type="gramStart"/>
             <w:r>
               <w:t>optional</w:t>
             </w:r>
-            <w:proofErr w:type="gramEnd"/>
           </w:p>
         </w:tc>
         <w:tc>
@@ -9188,11 +8838,9 @@
             <w:pPr>
               <w:jc w:val="center"/>
             </w:pPr>
-            <w:proofErr w:type="gramStart"/>
             <w:r>
               <w:t>geometry</w:t>
             </w:r>
-            <w:proofErr w:type="gramEnd"/>
           </w:p>
         </w:tc>
         <w:tc>
@@ -9229,13 +8877,8 @@
               <w:jc w:val="center"/>
             </w:pPr>
             <w:proofErr w:type="spellStart"/>
-            <w:proofErr w:type="gramStart"/>
-            <w:r>
-              <w:t>animal</w:t>
-            </w:r>
-            <w:proofErr w:type="gramEnd"/>
-            <w:r>
-              <w:t>_capture_datetime</w:t>
+            <w:r>
+              <w:t>animal_capture_datetime</w:t>
             </w:r>
             <w:proofErr w:type="spellEnd"/>
           </w:p>
@@ -9263,11 +8906,9 @@
             <w:pPr>
               <w:jc w:val="center"/>
             </w:pPr>
-            <w:proofErr w:type="gramStart"/>
             <w:r>
               <w:t>optional</w:t>
             </w:r>
-            <w:proofErr w:type="gramEnd"/>
           </w:p>
         </w:tc>
         <w:tc>
@@ -9279,11 +8920,9 @@
             <w:pPr>
               <w:jc w:val="center"/>
             </w:pPr>
-            <w:proofErr w:type="gramStart"/>
             <w:r>
               <w:t>timestamp</w:t>
             </w:r>
-            <w:proofErr w:type="gramEnd"/>
           </w:p>
         </w:tc>
         <w:tc>
@@ -9320,13 +8959,8 @@
               <w:jc w:val="center"/>
             </w:pPr>
             <w:proofErr w:type="spellStart"/>
-            <w:proofErr w:type="gramStart"/>
-            <w:r>
-              <w:t>deployment</w:t>
-            </w:r>
-            <w:proofErr w:type="gramEnd"/>
-            <w:r>
-              <w:t>_locality</w:t>
+            <w:r>
+              <w:t>deployment_locality</w:t>
             </w:r>
             <w:proofErr w:type="spellEnd"/>
           </w:p>
@@ -9354,11 +8988,9 @@
             <w:pPr>
               <w:jc w:val="center"/>
             </w:pPr>
-            <w:proofErr w:type="gramStart"/>
             <w:r>
               <w:t>required</w:t>
             </w:r>
-            <w:proofErr w:type="gramEnd"/>
           </w:p>
         </w:tc>
         <w:tc>
@@ -9370,11 +9002,9 @@
             <w:pPr>
               <w:jc w:val="center"/>
             </w:pPr>
-            <w:proofErr w:type="gramStart"/>
             <w:r>
               <w:t>text</w:t>
             </w:r>
-            <w:proofErr w:type="gramEnd"/>
           </w:p>
         </w:tc>
         <w:tc>
@@ -9411,13 +9041,8 @@
               <w:jc w:val="center"/>
             </w:pPr>
             <w:proofErr w:type="spellStart"/>
-            <w:proofErr w:type="gramStart"/>
-            <w:r>
-              <w:t>deployment</w:t>
-            </w:r>
-            <w:proofErr w:type="gramEnd"/>
-            <w:r>
-              <w:t>_location</w:t>
+            <w:r>
+              <w:t>deployment_location</w:t>
             </w:r>
             <w:proofErr w:type="spellEnd"/>
           </w:p>
@@ -9432,15 +9057,7 @@
               <w:jc w:val="center"/>
             </w:pPr>
             <w:r>
-              <w:t xml:space="preserve">Longitude and latitude of tag deployment, transformed </w:t>
-            </w:r>
-            <w:proofErr w:type="gramStart"/>
-            <w:r>
-              <w:t>into a geometry</w:t>
-            </w:r>
-            <w:proofErr w:type="gramEnd"/>
-            <w:r>
-              <w:t xml:space="preserve"> (point).</w:t>
+              <w:t>Longitude and latitude of tag deployment, transformed into a geometry (point).</w:t>
             </w:r>
           </w:p>
         </w:tc>
@@ -9453,11 +9070,9 @@
             <w:pPr>
               <w:jc w:val="center"/>
             </w:pPr>
-            <w:proofErr w:type="gramStart"/>
             <w:r>
               <w:t>required</w:t>
             </w:r>
-            <w:proofErr w:type="gramEnd"/>
           </w:p>
         </w:tc>
         <w:tc>
@@ -9469,11 +9084,9 @@
             <w:pPr>
               <w:jc w:val="center"/>
             </w:pPr>
-            <w:proofErr w:type="gramStart"/>
             <w:r>
               <w:t>geometry</w:t>
             </w:r>
-            <w:proofErr w:type="gramEnd"/>
           </w:p>
         </w:tc>
         <w:tc>
@@ -9510,13 +9123,8 @@
               <w:jc w:val="center"/>
             </w:pPr>
             <w:proofErr w:type="spellStart"/>
-            <w:proofErr w:type="gramStart"/>
-            <w:r>
-              <w:t>deployment</w:t>
-            </w:r>
-            <w:proofErr w:type="gramEnd"/>
-            <w:r>
-              <w:t>_datetime</w:t>
+            <w:r>
+              <w:t>deployment_datetime</w:t>
             </w:r>
             <w:proofErr w:type="spellEnd"/>
           </w:p>
@@ -9544,11 +9152,9 @@
             <w:pPr>
               <w:jc w:val="center"/>
             </w:pPr>
-            <w:proofErr w:type="gramStart"/>
             <w:r>
               <w:t>required</w:t>
             </w:r>
-            <w:proofErr w:type="gramEnd"/>
           </w:p>
         </w:tc>
         <w:tc>
@@ -9560,11 +9166,9 @@
             <w:pPr>
               <w:jc w:val="center"/>
             </w:pPr>
-            <w:proofErr w:type="gramStart"/>
             <w:r>
               <w:t>timestamp</w:t>
             </w:r>
-            <w:proofErr w:type="gramEnd"/>
           </w:p>
         </w:tc>
         <w:tc>
@@ -9601,13 +9205,8 @@
               <w:jc w:val="center"/>
             </w:pPr>
             <w:proofErr w:type="spellStart"/>
-            <w:proofErr w:type="gramStart"/>
-            <w:r>
-              <w:t>deployment</w:t>
-            </w:r>
-            <w:proofErr w:type="gramEnd"/>
-            <w:r>
-              <w:t>_comments</w:t>
+            <w:r>
+              <w:t>deployment_comments</w:t>
             </w:r>
             <w:proofErr w:type="spellEnd"/>
           </w:p>
@@ -9665,11 +9264,9 @@
             <w:pPr>
               <w:jc w:val="center"/>
             </w:pPr>
-            <w:proofErr w:type="gramStart"/>
             <w:r>
               <w:t>optional</w:t>
             </w:r>
-            <w:proofErr w:type="gramEnd"/>
           </w:p>
         </w:tc>
         <w:tc>
@@ -9681,11 +9278,9 @@
             <w:pPr>
               <w:jc w:val="center"/>
             </w:pPr>
-            <w:proofErr w:type="gramStart"/>
             <w:r>
               <w:t>text</w:t>
             </w:r>
-            <w:proofErr w:type="gramEnd"/>
           </w:p>
         </w:tc>
         <w:tc>
@@ -9722,13 +9317,8 @@
               <w:jc w:val="center"/>
             </w:pPr>
             <w:proofErr w:type="spellStart"/>
-            <w:proofErr w:type="gramStart"/>
-            <w:r>
-              <w:t>recoverer</w:t>
-            </w:r>
-            <w:proofErr w:type="gramEnd"/>
-            <w:r>
-              <w:t>_id</w:t>
+            <w:r>
+              <w:t>recoverer_id</w:t>
             </w:r>
             <w:proofErr w:type="spellEnd"/>
           </w:p>
@@ -9756,11 +9346,9 @@
             <w:pPr>
               <w:jc w:val="center"/>
             </w:pPr>
-            <w:proofErr w:type="gramStart"/>
             <w:r>
               <w:t>optional</w:t>
             </w:r>
-            <w:proofErr w:type="gramEnd"/>
           </w:p>
         </w:tc>
         <w:tc>
@@ -9772,11 +9360,9 @@
             <w:pPr>
               <w:jc w:val="center"/>
             </w:pPr>
-            <w:proofErr w:type="gramStart"/>
             <w:r>
               <w:t>numeric</w:t>
             </w:r>
-            <w:proofErr w:type="gramEnd"/>
           </w:p>
         </w:tc>
         <w:tc>
@@ -9815,13 +9401,8 @@
               <w:jc w:val="center"/>
             </w:pPr>
             <w:proofErr w:type="spellStart"/>
-            <w:proofErr w:type="gramStart"/>
-            <w:r>
-              <w:t>recovery</w:t>
-            </w:r>
-            <w:proofErr w:type="gramEnd"/>
-            <w:r>
-              <w:t>_locality</w:t>
+            <w:r>
+              <w:t>recovery_locality</w:t>
             </w:r>
             <w:proofErr w:type="spellEnd"/>
           </w:p>
@@ -9849,11 +9430,9 @@
             <w:pPr>
               <w:jc w:val="center"/>
             </w:pPr>
-            <w:proofErr w:type="gramStart"/>
             <w:r>
               <w:t>optional</w:t>
             </w:r>
-            <w:proofErr w:type="gramEnd"/>
           </w:p>
         </w:tc>
         <w:tc>
@@ -9865,11 +9444,9 @@
             <w:pPr>
               <w:jc w:val="center"/>
             </w:pPr>
-            <w:proofErr w:type="gramStart"/>
             <w:r>
               <w:t>text</w:t>
             </w:r>
-            <w:proofErr w:type="gramEnd"/>
           </w:p>
         </w:tc>
         <w:tc>
@@ -9905,13 +9482,8 @@
               <w:jc w:val="center"/>
             </w:pPr>
             <w:proofErr w:type="spellStart"/>
-            <w:proofErr w:type="gramStart"/>
-            <w:r>
-              <w:t>recovery</w:t>
-            </w:r>
-            <w:proofErr w:type="gramEnd"/>
-            <w:r>
-              <w:t>_location</w:t>
+            <w:r>
+              <w:t>recovery_location</w:t>
             </w:r>
             <w:proofErr w:type="spellEnd"/>
           </w:p>
@@ -9926,15 +9498,7 @@
               <w:jc w:val="center"/>
             </w:pPr>
             <w:r>
-              <w:t xml:space="preserve">Longitude and latitude of recovery, transformed </w:t>
-            </w:r>
-            <w:proofErr w:type="gramStart"/>
-            <w:r>
-              <w:t>into a geometry</w:t>
-            </w:r>
-            <w:proofErr w:type="gramEnd"/>
-            <w:r>
-              <w:t xml:space="preserve"> (point).</w:t>
+              <w:t>Longitude and latitude of recovery, transformed into a geometry (point).</w:t>
             </w:r>
           </w:p>
         </w:tc>
@@ -9947,11 +9511,9 @@
             <w:pPr>
               <w:jc w:val="center"/>
             </w:pPr>
-            <w:proofErr w:type="gramStart"/>
             <w:r>
               <w:t>optional</w:t>
             </w:r>
-            <w:proofErr w:type="gramEnd"/>
           </w:p>
         </w:tc>
         <w:tc>
@@ -9963,11 +9525,9 @@
             <w:pPr>
               <w:jc w:val="center"/>
             </w:pPr>
-            <w:proofErr w:type="gramStart"/>
             <w:r>
               <w:t>geometry</w:t>
             </w:r>
-            <w:proofErr w:type="gramEnd"/>
           </w:p>
         </w:tc>
         <w:tc>
@@ -10003,13 +9563,8 @@
               <w:jc w:val="center"/>
             </w:pPr>
             <w:proofErr w:type="spellStart"/>
-            <w:proofErr w:type="gramStart"/>
-            <w:r>
-              <w:t>recovery</w:t>
-            </w:r>
-            <w:proofErr w:type="gramEnd"/>
-            <w:r>
-              <w:t>_datetime</w:t>
+            <w:r>
+              <w:t>recovery_datetime</w:t>
             </w:r>
             <w:proofErr w:type="spellEnd"/>
           </w:p>
@@ -10037,11 +9592,9 @@
             <w:pPr>
               <w:jc w:val="center"/>
             </w:pPr>
-            <w:proofErr w:type="gramStart"/>
             <w:r>
               <w:t>optional</w:t>
             </w:r>
-            <w:proofErr w:type="gramEnd"/>
           </w:p>
         </w:tc>
         <w:tc>
@@ -10053,11 +9606,9 @@
             <w:pPr>
               <w:jc w:val="center"/>
             </w:pPr>
-            <w:proofErr w:type="gramStart"/>
             <w:r>
               <w:t>timestamp</w:t>
             </w:r>
-            <w:proofErr w:type="gramEnd"/>
           </w:p>
         </w:tc>
         <w:tc>
@@ -10093,13 +9644,8 @@
               <w:jc w:val="center"/>
             </w:pPr>
             <w:proofErr w:type="spellStart"/>
-            <w:proofErr w:type="gramStart"/>
-            <w:r>
-              <w:t>recovery</w:t>
-            </w:r>
-            <w:proofErr w:type="gramEnd"/>
-            <w:r>
-              <w:t>_comments</w:t>
+            <w:r>
+              <w:t>recovery_comments</w:t>
             </w:r>
             <w:proofErr w:type="spellEnd"/>
           </w:p>
@@ -10153,11 +9699,9 @@
             <w:pPr>
               <w:jc w:val="center"/>
             </w:pPr>
-            <w:proofErr w:type="gramStart"/>
             <w:r>
               <w:t>optional</w:t>
             </w:r>
-            <w:proofErr w:type="gramEnd"/>
           </w:p>
         </w:tc>
         <w:tc>
@@ -10169,11 +9713,9 @@
             <w:pPr>
               <w:jc w:val="center"/>
             </w:pPr>
-            <w:proofErr w:type="gramStart"/>
             <w:r>
               <w:t>text</w:t>
             </w:r>
-            <w:proofErr w:type="gramEnd"/>
           </w:p>
         </w:tc>
         <w:tc>
@@ -10431,11 +9973,9 @@
             <w:pPr>
               <w:jc w:val="center"/>
             </w:pPr>
-            <w:proofErr w:type="gramStart"/>
             <w:r>
               <w:t>id</w:t>
             </w:r>
-            <w:proofErr w:type="gramEnd"/>
           </w:p>
         </w:tc>
         <w:tc>
@@ -10461,11 +10001,9 @@
             <w:pPr>
               <w:jc w:val="center"/>
             </w:pPr>
-            <w:proofErr w:type="gramStart"/>
             <w:r>
               <w:t>required</w:t>
             </w:r>
-            <w:proofErr w:type="gramEnd"/>
           </w:p>
         </w:tc>
         <w:tc>
@@ -10477,11 +10015,9 @@
             <w:pPr>
               <w:jc w:val="center"/>
             </w:pPr>
-            <w:proofErr w:type="gramStart"/>
             <w:r>
               <w:t>numeric</w:t>
             </w:r>
-            <w:proofErr w:type="gramEnd"/>
           </w:p>
         </w:tc>
         <w:tc>
@@ -10521,13 +10057,8 @@
               <w:jc w:val="center"/>
             </w:pPr>
             <w:proofErr w:type="spellStart"/>
-            <w:proofErr w:type="gramStart"/>
-            <w:r>
-              <w:t>unique</w:t>
-            </w:r>
-            <w:proofErr w:type="gramEnd"/>
-            <w:r>
-              <w:t>_id</w:t>
+            <w:r>
+              <w:t>unique_id</w:t>
             </w:r>
             <w:proofErr w:type="spellEnd"/>
           </w:p>
@@ -10570,11 +10101,9 @@
             <w:pPr>
               <w:jc w:val="center"/>
             </w:pPr>
-            <w:proofErr w:type="gramStart"/>
             <w:r>
               <w:t>required</w:t>
             </w:r>
-            <w:proofErr w:type="gramEnd"/>
           </w:p>
         </w:tc>
         <w:tc>
@@ -10586,11 +10115,9 @@
             <w:pPr>
               <w:jc w:val="center"/>
             </w:pPr>
-            <w:proofErr w:type="gramStart"/>
             <w:r>
               <w:t>text</w:t>
             </w:r>
-            <w:proofErr w:type="gramEnd"/>
           </w:p>
         </w:tc>
         <w:tc>
@@ -10627,13 +10154,8 @@
               <w:jc w:val="center"/>
             </w:pPr>
             <w:proofErr w:type="spellStart"/>
-            <w:proofErr w:type="gramStart"/>
-            <w:r>
-              <w:t>species</w:t>
-            </w:r>
-            <w:proofErr w:type="gramEnd"/>
-            <w:r>
-              <w:t>_id</w:t>
+            <w:r>
+              <w:t>species_id</w:t>
             </w:r>
             <w:proofErr w:type="spellEnd"/>
           </w:p>
@@ -10661,11 +10183,9 @@
             <w:pPr>
               <w:jc w:val="center"/>
             </w:pPr>
-            <w:proofErr w:type="gramStart"/>
             <w:r>
               <w:t>required</w:t>
             </w:r>
-            <w:proofErr w:type="gramEnd"/>
           </w:p>
         </w:tc>
         <w:tc>
@@ -10677,11 +10197,9 @@
             <w:pPr>
               <w:jc w:val="center"/>
             </w:pPr>
-            <w:proofErr w:type="gramStart"/>
             <w:r>
               <w:t>numeric</w:t>
             </w:r>
-            <w:proofErr w:type="gramEnd"/>
           </w:p>
         </w:tc>
         <w:tc>
@@ -10720,11 +10238,9 @@
             <w:pPr>
               <w:jc w:val="center"/>
             </w:pPr>
-            <w:proofErr w:type="gramStart"/>
             <w:r>
               <w:t>sex</w:t>
             </w:r>
-            <w:proofErr w:type="gramEnd"/>
           </w:p>
         </w:tc>
         <w:tc>
@@ -10750,11 +10266,9 @@
             <w:pPr>
               <w:jc w:val="center"/>
             </w:pPr>
-            <w:proofErr w:type="gramStart"/>
             <w:r>
               <w:t>required</w:t>
             </w:r>
-            <w:proofErr w:type="gramEnd"/>
           </w:p>
         </w:tc>
         <w:tc>
@@ -10766,11 +10280,9 @@
             <w:pPr>
               <w:jc w:val="center"/>
             </w:pPr>
-            <w:proofErr w:type="gramStart"/>
             <w:r>
               <w:t>text</w:t>
             </w:r>
-            <w:proofErr w:type="gramEnd"/>
           </w:p>
         </w:tc>
         <w:tc>
@@ -10813,7 +10325,6 @@
               <w:jc w:val="center"/>
             </w:pPr>
             <w:proofErr w:type="spellStart"/>
-            <w:proofErr w:type="gramStart"/>
             <w:r>
               <w:t>lifeS</w:t>
             </w:r>
@@ -10821,7 +10332,6 @@
               <w:t>tage</w:t>
             </w:r>
             <w:proofErr w:type="spellEnd"/>
-            <w:proofErr w:type="gramEnd"/>
           </w:p>
         </w:tc>
         <w:tc>
@@ -10867,11 +10377,9 @@
             <w:pPr>
               <w:jc w:val="center"/>
             </w:pPr>
-            <w:proofErr w:type="gramStart"/>
             <w:r>
               <w:t>required</w:t>
             </w:r>
-            <w:proofErr w:type="gramEnd"/>
           </w:p>
         </w:tc>
         <w:tc>
@@ -10883,11 +10391,9 @@
             <w:pPr>
               <w:jc w:val="center"/>
             </w:pPr>
-            <w:proofErr w:type="gramStart"/>
             <w:r>
               <w:t>text</w:t>
             </w:r>
-            <w:proofErr w:type="gramEnd"/>
           </w:p>
         </w:tc>
         <w:tc>
@@ -10929,11 +10435,9 @@
             <w:pPr>
               <w:jc w:val="center"/>
             </w:pPr>
-            <w:proofErr w:type="gramStart"/>
             <w:r>
               <w:t>unit</w:t>
             </w:r>
-            <w:proofErr w:type="gramEnd"/>
           </w:p>
         </w:tc>
         <w:tc>
@@ -10968,11 +10472,9 @@
             <w:pPr>
               <w:jc w:val="center"/>
             </w:pPr>
-            <w:proofErr w:type="gramStart"/>
             <w:r>
               <w:t>optional</w:t>
             </w:r>
-            <w:proofErr w:type="gramEnd"/>
           </w:p>
         </w:tc>
         <w:tc>
@@ -10984,11 +10486,9 @@
             <w:pPr>
               <w:jc w:val="center"/>
             </w:pPr>
-            <w:proofErr w:type="gramStart"/>
             <w:r>
               <w:t>text</w:t>
             </w:r>
-            <w:proofErr w:type="gramEnd"/>
           </w:p>
         </w:tc>
         <w:tc>
@@ -11027,11 +10527,9 @@
             <w:pPr>
               <w:jc w:val="center"/>
             </w:pPr>
-            <w:proofErr w:type="gramStart"/>
             <w:r>
               <w:t>value</w:t>
             </w:r>
-            <w:proofErr w:type="gramEnd"/>
           </w:p>
         </w:tc>
         <w:tc>
@@ -11057,11 +10555,9 @@
             <w:pPr>
               <w:jc w:val="center"/>
             </w:pPr>
-            <w:proofErr w:type="gramStart"/>
             <w:r>
               <w:t>optional</w:t>
             </w:r>
-            <w:proofErr w:type="gramEnd"/>
           </w:p>
         </w:tc>
         <w:tc>
@@ -11073,11 +10569,9 @@
             <w:pPr>
               <w:jc w:val="center"/>
             </w:pPr>
-            <w:proofErr w:type="gramStart"/>
             <w:r>
               <w:t>numeric</w:t>
             </w:r>
-            <w:proofErr w:type="gramEnd"/>
           </w:p>
         </w:tc>
         <w:tc>
@@ -11113,11 +10607,9 @@
             <w:pPr>
               <w:jc w:val="center"/>
             </w:pPr>
-            <w:proofErr w:type="gramStart"/>
             <w:r>
               <w:t>estimate</w:t>
             </w:r>
-            <w:proofErr w:type="gramEnd"/>
           </w:p>
         </w:tc>
         <w:tc>
@@ -11143,11 +10635,9 @@
             <w:pPr>
               <w:jc w:val="center"/>
             </w:pPr>
-            <w:proofErr w:type="gramStart"/>
             <w:r>
               <w:t>optional</w:t>
             </w:r>
-            <w:proofErr w:type="gramEnd"/>
           </w:p>
         </w:tc>
         <w:tc>
@@ -11160,12 +10650,10 @@
               <w:jc w:val="center"/>
             </w:pPr>
             <w:proofErr w:type="spellStart"/>
-            <w:proofErr w:type="gramStart"/>
             <w:r>
               <w:t>boolean</w:t>
             </w:r>
             <w:proofErr w:type="spellEnd"/>
-            <w:proofErr w:type="gramEnd"/>
           </w:p>
         </w:tc>
         <w:tc>
@@ -11201,11 +10689,9 @@
             <w:pPr>
               <w:jc w:val="center"/>
             </w:pPr>
-            <w:proofErr w:type="gramStart"/>
             <w:r>
               <w:t>comments</w:t>
             </w:r>
-            <w:proofErr w:type="gramEnd"/>
           </w:p>
         </w:tc>
         <w:tc>
@@ -11261,11 +10747,9 @@
             <w:pPr>
               <w:jc w:val="center"/>
             </w:pPr>
-            <w:proofErr w:type="gramStart"/>
             <w:r>
               <w:t>optional</w:t>
             </w:r>
-            <w:proofErr w:type="gramEnd"/>
           </w:p>
         </w:tc>
         <w:tc>
@@ -11277,11 +10761,9 @@
             <w:pPr>
               <w:jc w:val="center"/>
             </w:pPr>
-            <w:proofErr w:type="gramStart"/>
             <w:r>
               <w:t>text</w:t>
             </w:r>
-            <w:proofErr w:type="gramEnd"/>
           </w:p>
         </w:tc>
         <w:tc>
@@ -11588,11 +11070,9 @@
             <w:pPr>
               <w:jc w:val="center"/>
             </w:pPr>
-            <w:proofErr w:type="gramStart"/>
             <w:r>
               <w:t>id</w:t>
             </w:r>
-            <w:proofErr w:type="gramEnd"/>
           </w:p>
         </w:tc>
         <w:tc>
@@ -11618,11 +11098,9 @@
             <w:pPr>
               <w:jc w:val="center"/>
             </w:pPr>
-            <w:proofErr w:type="gramStart"/>
             <w:r>
               <w:t>required</w:t>
             </w:r>
-            <w:proofErr w:type="gramEnd"/>
           </w:p>
         </w:tc>
         <w:tc>
@@ -11634,11 +11112,9 @@
             <w:pPr>
               <w:jc w:val="center"/>
             </w:pPr>
-            <w:proofErr w:type="gramStart"/>
             <w:r>
               <w:t>numeric</w:t>
             </w:r>
-            <w:proofErr w:type="gramEnd"/>
           </w:p>
         </w:tc>
         <w:tc>
@@ -11678,13 +11154,8 @@
               <w:jc w:val="center"/>
             </w:pPr>
             <w:proofErr w:type="spellStart"/>
-            <w:proofErr w:type="gramStart"/>
-            <w:r>
-              <w:t>worms</w:t>
-            </w:r>
-            <w:proofErr w:type="gramEnd"/>
-            <w:r>
-              <w:t>_aphiaID</w:t>
+            <w:r>
+              <w:t>worms_aphiaID</w:t>
             </w:r>
             <w:proofErr w:type="spellEnd"/>
           </w:p>
@@ -11725,11 +11196,9 @@
             <w:pPr>
               <w:jc w:val="center"/>
             </w:pPr>
-            <w:proofErr w:type="gramStart"/>
             <w:r>
               <w:t>required</w:t>
             </w:r>
-            <w:proofErr w:type="gramEnd"/>
           </w:p>
         </w:tc>
         <w:tc>
@@ -11741,11 +11210,9 @@
             <w:pPr>
               <w:jc w:val="center"/>
             </w:pPr>
-            <w:proofErr w:type="gramStart"/>
             <w:r>
               <w:t>numeric</w:t>
             </w:r>
-            <w:proofErr w:type="gramEnd"/>
           </w:p>
         </w:tc>
         <w:tc>
@@ -11781,11 +11248,9 @@
             <w:pPr>
               <w:jc w:val="center"/>
             </w:pPr>
-            <w:proofErr w:type="gramStart"/>
             <w:r>
               <w:t>kingdom</w:t>
             </w:r>
-            <w:proofErr w:type="gramEnd"/>
           </w:p>
         </w:tc>
         <w:tc>
@@ -11835,11 +11300,9 @@
             <w:pPr>
               <w:jc w:val="center"/>
             </w:pPr>
-            <w:proofErr w:type="gramStart"/>
             <w:r>
               <w:t>required</w:t>
             </w:r>
-            <w:proofErr w:type="gramEnd"/>
           </w:p>
         </w:tc>
         <w:tc>
@@ -11851,11 +11314,9 @@
             <w:pPr>
               <w:jc w:val="center"/>
             </w:pPr>
-            <w:proofErr w:type="gramStart"/>
             <w:r>
               <w:t>text</w:t>
             </w:r>
-            <w:proofErr w:type="gramEnd"/>
           </w:p>
         </w:tc>
         <w:tc>
@@ -11894,11 +11355,9 @@
             <w:pPr>
               <w:jc w:val="center"/>
             </w:pPr>
-            <w:proofErr w:type="gramStart"/>
             <w:r>
               <w:t>phylum</w:t>
             </w:r>
-            <w:proofErr w:type="gramEnd"/>
           </w:p>
         </w:tc>
         <w:tc>
@@ -11922,11 +11381,9 @@
             <w:pPr>
               <w:jc w:val="center"/>
             </w:pPr>
-            <w:proofErr w:type="gramStart"/>
             <w:r>
               <w:t>required</w:t>
             </w:r>
-            <w:proofErr w:type="gramEnd"/>
           </w:p>
         </w:tc>
         <w:tc>
@@ -11938,11 +11395,9 @@
             <w:pPr>
               <w:jc w:val="center"/>
             </w:pPr>
-            <w:proofErr w:type="gramStart"/>
             <w:r>
               <w:t>text</w:t>
             </w:r>
-            <w:proofErr w:type="gramEnd"/>
           </w:p>
         </w:tc>
         <w:tc>
@@ -11982,11 +11437,9 @@
               <w:jc w:val="center"/>
             </w:pPr>
             <w:proofErr w:type="spellStart"/>
-            <w:proofErr w:type="gramStart"/>
             <w:r>
               <w:t>class</w:t>
             </w:r>
-            <w:proofErr w:type="gramEnd"/>
             <w:r>
               <w:t>_name</w:t>
             </w:r>
@@ -12014,11 +11467,9 @@
             <w:pPr>
               <w:jc w:val="center"/>
             </w:pPr>
-            <w:proofErr w:type="gramStart"/>
             <w:r>
               <w:t>required</w:t>
             </w:r>
-            <w:proofErr w:type="gramEnd"/>
           </w:p>
         </w:tc>
         <w:tc>
@@ -12030,11 +11481,9 @@
             <w:pPr>
               <w:jc w:val="center"/>
             </w:pPr>
-            <w:proofErr w:type="gramStart"/>
             <w:r>
               <w:t>text</w:t>
             </w:r>
-            <w:proofErr w:type="gramEnd"/>
           </w:p>
         </w:tc>
         <w:tc>
@@ -12071,13 +11520,8 @@
               <w:jc w:val="center"/>
             </w:pPr>
             <w:proofErr w:type="spellStart"/>
-            <w:proofErr w:type="gramStart"/>
-            <w:r>
-              <w:t>order</w:t>
-            </w:r>
-            <w:proofErr w:type="gramEnd"/>
-            <w:r>
-              <w:t>_name</w:t>
+            <w:r>
+              <w:t>order_name</w:t>
             </w:r>
             <w:proofErr w:type="spellEnd"/>
           </w:p>
@@ -12103,11 +11547,9 @@
             <w:pPr>
               <w:jc w:val="center"/>
             </w:pPr>
-            <w:proofErr w:type="gramStart"/>
             <w:r>
               <w:t>required</w:t>
             </w:r>
-            <w:proofErr w:type="gramEnd"/>
           </w:p>
         </w:tc>
         <w:tc>
@@ -12119,11 +11561,9 @@
             <w:pPr>
               <w:jc w:val="center"/>
             </w:pPr>
-            <w:proofErr w:type="gramStart"/>
             <w:r>
               <w:t>text</w:t>
             </w:r>
-            <w:proofErr w:type="gramEnd"/>
           </w:p>
         </w:tc>
         <w:tc>
@@ -12159,11 +11599,9 @@
             <w:pPr>
               <w:jc w:val="center"/>
             </w:pPr>
-            <w:proofErr w:type="gramStart"/>
             <w:r>
               <w:t>family</w:t>
             </w:r>
-            <w:proofErr w:type="gramEnd"/>
           </w:p>
         </w:tc>
         <w:tc>
@@ -12187,11 +11625,9 @@
             <w:pPr>
               <w:jc w:val="center"/>
             </w:pPr>
-            <w:proofErr w:type="gramStart"/>
             <w:r>
               <w:t>required</w:t>
             </w:r>
-            <w:proofErr w:type="gramEnd"/>
           </w:p>
         </w:tc>
         <w:tc>
@@ -12203,11 +11639,9 @@
             <w:pPr>
               <w:jc w:val="center"/>
             </w:pPr>
-            <w:proofErr w:type="gramStart"/>
             <w:r>
               <w:t>text</w:t>
             </w:r>
-            <w:proofErr w:type="gramEnd"/>
           </w:p>
         </w:tc>
         <w:tc>
@@ -12246,11 +11680,9 @@
             <w:pPr>
               <w:jc w:val="center"/>
             </w:pPr>
-            <w:proofErr w:type="gramStart"/>
             <w:r>
               <w:t>genus</w:t>
             </w:r>
-            <w:proofErr w:type="gramEnd"/>
           </w:p>
         </w:tc>
         <w:tc>
@@ -12274,11 +11706,9 @@
             <w:pPr>
               <w:jc w:val="center"/>
             </w:pPr>
-            <w:proofErr w:type="gramStart"/>
             <w:r>
               <w:t>required</w:t>
             </w:r>
-            <w:proofErr w:type="gramEnd"/>
           </w:p>
         </w:tc>
         <w:tc>
@@ -12290,11 +11720,9 @@
             <w:pPr>
               <w:jc w:val="center"/>
             </w:pPr>
-            <w:proofErr w:type="gramStart"/>
             <w:r>
               <w:t>text</w:t>
             </w:r>
-            <w:proofErr w:type="gramEnd"/>
           </w:p>
         </w:tc>
         <w:tc>
@@ -12333,11 +11761,9 @@
             <w:pPr>
               <w:jc w:val="center"/>
             </w:pPr>
-            <w:proofErr w:type="gramStart"/>
             <w:r>
               <w:t>subgenus</w:t>
             </w:r>
-            <w:proofErr w:type="gramEnd"/>
           </w:p>
         </w:tc>
         <w:tc>
@@ -12361,11 +11787,9 @@
             <w:pPr>
               <w:jc w:val="center"/>
             </w:pPr>
-            <w:proofErr w:type="gramStart"/>
             <w:r>
               <w:t>optional</w:t>
             </w:r>
-            <w:proofErr w:type="gramEnd"/>
           </w:p>
         </w:tc>
         <w:tc>
@@ -12377,11 +11801,9 @@
             <w:pPr>
               <w:jc w:val="center"/>
             </w:pPr>
-            <w:proofErr w:type="gramStart"/>
             <w:r>
               <w:t>text</w:t>
             </w:r>
-            <w:proofErr w:type="gramEnd"/>
           </w:p>
         </w:tc>
         <w:tc>
@@ -12422,7 +11844,6 @@
             </w:pPr>
             <w:bookmarkStart w:id="28" w:name="specificEpithet"/>
             <w:proofErr w:type="spellStart"/>
-            <w:proofErr w:type="gramStart"/>
             <w:r>
               <w:rPr>
                 <w:bCs/>
@@ -12431,7 +11852,6 @@
             </w:r>
             <w:bookmarkEnd w:id="28"/>
             <w:proofErr w:type="spellEnd"/>
-            <w:proofErr w:type="gramEnd"/>
           </w:p>
         </w:tc>
         <w:tc>
@@ -12455,11 +11875,9 @@
             <w:pPr>
               <w:jc w:val="center"/>
             </w:pPr>
-            <w:proofErr w:type="gramStart"/>
             <w:r>
               <w:t>required</w:t>
             </w:r>
-            <w:proofErr w:type="gramEnd"/>
           </w:p>
         </w:tc>
         <w:tc>
@@ -12471,11 +11889,9 @@
             <w:pPr>
               <w:jc w:val="center"/>
             </w:pPr>
-            <w:proofErr w:type="gramStart"/>
             <w:r>
               <w:t>text</w:t>
             </w:r>
-            <w:proofErr w:type="gramEnd"/>
           </w:p>
         </w:tc>
         <w:tc>
@@ -12518,7 +11934,6 @@
               </w:rPr>
             </w:pPr>
             <w:proofErr w:type="spellStart"/>
-            <w:proofErr w:type="gramStart"/>
             <w:r>
               <w:rPr>
                 <w:bCs/>
@@ -12526,7 +11941,6 @@
               <w:t>infraspecificEpithet</w:t>
             </w:r>
             <w:proofErr w:type="spellEnd"/>
-            <w:proofErr w:type="gramEnd"/>
           </w:p>
         </w:tc>
         <w:tc>
@@ -12550,11 +11964,9 @@
             <w:pPr>
               <w:jc w:val="center"/>
             </w:pPr>
-            <w:proofErr w:type="gramStart"/>
             <w:r>
               <w:t>required</w:t>
             </w:r>
-            <w:proofErr w:type="gramEnd"/>
           </w:p>
         </w:tc>
         <w:tc>
@@ -12566,11 +11978,9 @@
             <w:pPr>
               <w:jc w:val="center"/>
             </w:pPr>
-            <w:proofErr w:type="gramStart"/>
             <w:r>
               <w:t>text</w:t>
             </w:r>
-            <w:proofErr w:type="gramEnd"/>
           </w:p>
         </w:tc>
         <w:tc>
@@ -12610,12 +12020,10 @@
               <w:jc w:val="center"/>
             </w:pPr>
             <w:proofErr w:type="spellStart"/>
-            <w:proofErr w:type="gramStart"/>
             <w:r>
               <w:t>scientificName</w:t>
             </w:r>
             <w:proofErr w:type="spellEnd"/>
-            <w:proofErr w:type="gramEnd"/>
           </w:p>
         </w:tc>
         <w:tc>
@@ -12639,11 +12047,9 @@
             <w:pPr>
               <w:jc w:val="center"/>
             </w:pPr>
-            <w:proofErr w:type="gramStart"/>
             <w:r>
               <w:t>required</w:t>
             </w:r>
-            <w:proofErr w:type="gramEnd"/>
           </w:p>
         </w:tc>
         <w:tc>
@@ -12655,11 +12061,9 @@
             <w:pPr>
               <w:jc w:val="center"/>
             </w:pPr>
-            <w:proofErr w:type="gramStart"/>
             <w:r>
               <w:t>text</w:t>
             </w:r>
-            <w:proofErr w:type="gramEnd"/>
           </w:p>
         </w:tc>
         <w:tc>
@@ -12699,12 +12103,10 @@
               <w:jc w:val="center"/>
             </w:pPr>
             <w:proofErr w:type="spellStart"/>
-            <w:proofErr w:type="gramStart"/>
             <w:r>
               <w:t>acceptedNameUsage</w:t>
             </w:r>
             <w:proofErr w:type="spellEnd"/>
-            <w:proofErr w:type="gramEnd"/>
           </w:p>
         </w:tc>
         <w:tc>
@@ -12728,11 +12130,9 @@
             <w:pPr>
               <w:jc w:val="center"/>
             </w:pPr>
-            <w:proofErr w:type="gramStart"/>
             <w:r>
               <w:t>required</w:t>
             </w:r>
-            <w:proofErr w:type="gramEnd"/>
           </w:p>
         </w:tc>
         <w:tc>
@@ -12744,11 +12144,9 @@
             <w:pPr>
               <w:jc w:val="center"/>
             </w:pPr>
-            <w:proofErr w:type="gramStart"/>
             <w:r>
               <w:t>text</w:t>
             </w:r>
-            <w:proofErr w:type="gramEnd"/>
           </w:p>
         </w:tc>
         <w:tc>
@@ -12788,12 +12186,10 @@
               <w:jc w:val="center"/>
             </w:pPr>
             <w:proofErr w:type="spellStart"/>
-            <w:proofErr w:type="gramStart"/>
             <w:r>
               <w:t>vernacularName</w:t>
             </w:r>
             <w:proofErr w:type="spellEnd"/>
-            <w:proofErr w:type="gramEnd"/>
           </w:p>
         </w:tc>
         <w:tc>
@@ -12817,11 +12213,9 @@
             <w:pPr>
               <w:jc w:val="center"/>
             </w:pPr>
-            <w:proofErr w:type="gramStart"/>
             <w:r>
               <w:t>required</w:t>
             </w:r>
-            <w:proofErr w:type="gramEnd"/>
           </w:p>
         </w:tc>
         <w:tc>
@@ -12833,11 +12227,9 @@
             <w:pPr>
               <w:jc w:val="center"/>
             </w:pPr>
-            <w:proofErr w:type="gramStart"/>
             <w:r>
               <w:t>text</w:t>
             </w:r>
-            <w:proofErr w:type="gramEnd"/>
           </w:p>
         </w:tc>
         <w:tc>
@@ -12878,7 +12270,6 @@
             </w:pPr>
             <w:bookmarkStart w:id="29" w:name="scientificNameAuthorship"/>
             <w:proofErr w:type="spellStart"/>
-            <w:proofErr w:type="gramStart"/>
             <w:r>
               <w:rPr>
                 <w:bCs/>
@@ -12887,7 +12278,6 @@
             </w:r>
             <w:bookmarkEnd w:id="29"/>
             <w:proofErr w:type="spellEnd"/>
-            <w:proofErr w:type="gramEnd"/>
           </w:p>
         </w:tc>
         <w:tc>
@@ -12931,11 +12321,9 @@
             <w:pPr>
               <w:jc w:val="center"/>
             </w:pPr>
-            <w:proofErr w:type="gramStart"/>
             <w:r>
               <w:t>required</w:t>
             </w:r>
-            <w:proofErr w:type="gramEnd"/>
           </w:p>
         </w:tc>
         <w:tc>
@@ -12947,11 +12335,9 @@
             <w:pPr>
               <w:jc w:val="center"/>
             </w:pPr>
-            <w:proofErr w:type="gramStart"/>
             <w:r>
               <w:t>text</w:t>
             </w:r>
-            <w:proofErr w:type="gramEnd"/>
           </w:p>
         </w:tc>
         <w:tc>
@@ -12991,13 +12377,8 @@
               <w:jc w:val="center"/>
             </w:pPr>
             <w:proofErr w:type="spellStart"/>
-            <w:proofErr w:type="gramStart"/>
-            <w:r>
-              <w:t>date</w:t>
-            </w:r>
-            <w:proofErr w:type="gramEnd"/>
-            <w:r>
-              <w:t>_modified</w:t>
+            <w:r>
+              <w:t>date_modified</w:t>
             </w:r>
             <w:proofErr w:type="spellEnd"/>
           </w:p>
@@ -13025,11 +12406,9 @@
             <w:pPr>
               <w:jc w:val="center"/>
             </w:pPr>
-            <w:proofErr w:type="gramStart"/>
             <w:r>
               <w:t>required</w:t>
             </w:r>
-            <w:proofErr w:type="gramEnd"/>
           </w:p>
         </w:tc>
         <w:tc>
@@ -13041,11 +12420,9 @@
             <w:pPr>
               <w:jc w:val="center"/>
             </w:pPr>
-            <w:proofErr w:type="gramStart"/>
             <w:r>
               <w:t>timestamp</w:t>
             </w:r>
-            <w:proofErr w:type="gramEnd"/>
           </w:p>
         </w:tc>
         <w:tc>
@@ -13312,11 +12689,9 @@
             <w:pPr>
               <w:jc w:val="center"/>
             </w:pPr>
-            <w:proofErr w:type="gramStart"/>
             <w:r>
               <w:t>id</w:t>
             </w:r>
-            <w:proofErr w:type="gramEnd"/>
           </w:p>
         </w:tc>
         <w:tc>
@@ -13342,11 +12717,9 @@
             <w:pPr>
               <w:jc w:val="center"/>
             </w:pPr>
-            <w:proofErr w:type="gramStart"/>
             <w:r>
               <w:t>required</w:t>
             </w:r>
-            <w:proofErr w:type="gramEnd"/>
           </w:p>
         </w:tc>
         <w:tc>
@@ -13358,11 +12731,9 @@
             <w:pPr>
               <w:jc w:val="center"/>
             </w:pPr>
-            <w:proofErr w:type="gramStart"/>
             <w:r>
               <w:t>numeric</w:t>
             </w:r>
-            <w:proofErr w:type="gramEnd"/>
           </w:p>
         </w:tc>
         <w:tc>
@@ -13402,13 +12773,8 @@
               <w:jc w:val="center"/>
             </w:pPr>
             <w:proofErr w:type="spellStart"/>
-            <w:proofErr w:type="gramStart"/>
-            <w:r>
-              <w:t>animal</w:t>
-            </w:r>
-            <w:proofErr w:type="gramEnd"/>
-            <w:r>
-              <w:t>_id</w:t>
+            <w:r>
+              <w:t>animal_id</w:t>
             </w:r>
             <w:proofErr w:type="spellEnd"/>
           </w:p>
@@ -13436,11 +12802,9 @@
             <w:pPr>
               <w:jc w:val="center"/>
             </w:pPr>
-            <w:proofErr w:type="gramStart"/>
             <w:r>
               <w:t>required</w:t>
             </w:r>
-            <w:proofErr w:type="gramEnd"/>
           </w:p>
         </w:tc>
         <w:tc>
@@ -13452,11 +12816,9 @@
             <w:pPr>
               <w:jc w:val="center"/>
             </w:pPr>
-            <w:proofErr w:type="gramStart"/>
             <w:r>
               <w:t>numeric</w:t>
             </w:r>
-            <w:proofErr w:type="gramEnd"/>
           </w:p>
         </w:tc>
         <w:tc>
@@ -13495,11 +12857,9 @@
             <w:pPr>
               <w:jc w:val="center"/>
             </w:pPr>
-            <w:proofErr w:type="gramStart"/>
             <w:r>
               <w:t>type</w:t>
             </w:r>
-            <w:proofErr w:type="gramEnd"/>
           </w:p>
         </w:tc>
         <w:tc>
@@ -13540,11 +12900,9 @@
             <w:pPr>
               <w:jc w:val="center"/>
             </w:pPr>
-            <w:proofErr w:type="gramStart"/>
             <w:r>
               <w:t>required</w:t>
             </w:r>
-            <w:proofErr w:type="gramEnd"/>
           </w:p>
         </w:tc>
         <w:tc>
@@ -13556,11 +12914,9 @@
             <w:pPr>
               <w:jc w:val="center"/>
             </w:pPr>
-            <w:proofErr w:type="gramStart"/>
             <w:r>
               <w:t>text</w:t>
             </w:r>
-            <w:proofErr w:type="gramEnd"/>
           </w:p>
         </w:tc>
         <w:tc>
@@ -13599,11 +12955,9 @@
             <w:pPr>
               <w:jc w:val="center"/>
             </w:pPr>
-            <w:proofErr w:type="gramStart"/>
             <w:r>
               <w:t>unit</w:t>
             </w:r>
-            <w:proofErr w:type="gramEnd"/>
           </w:p>
         </w:tc>
         <w:tc>
@@ -13641,11 +12995,9 @@
             <w:pPr>
               <w:jc w:val="center"/>
             </w:pPr>
-            <w:proofErr w:type="gramStart"/>
             <w:r>
               <w:t>required</w:t>
             </w:r>
-            <w:proofErr w:type="gramEnd"/>
           </w:p>
         </w:tc>
         <w:tc>
@@ -13657,11 +13009,9 @@
             <w:pPr>
               <w:jc w:val="center"/>
             </w:pPr>
-            <w:proofErr w:type="gramStart"/>
             <w:r>
               <w:t>text</w:t>
             </w:r>
-            <w:proofErr w:type="gramEnd"/>
           </w:p>
         </w:tc>
         <w:tc>
@@ -13700,11 +13050,9 @@
             <w:pPr>
               <w:jc w:val="center"/>
             </w:pPr>
-            <w:proofErr w:type="gramStart"/>
             <w:r>
               <w:t>value</w:t>
             </w:r>
-            <w:proofErr w:type="gramEnd"/>
           </w:p>
         </w:tc>
         <w:tc>
@@ -13730,11 +13078,9 @@
             <w:pPr>
               <w:jc w:val="center"/>
             </w:pPr>
-            <w:proofErr w:type="gramStart"/>
             <w:r>
               <w:t>required</w:t>
             </w:r>
-            <w:proofErr w:type="gramEnd"/>
           </w:p>
         </w:tc>
         <w:tc>
@@ -13746,11 +13092,9 @@
             <w:pPr>
               <w:jc w:val="center"/>
             </w:pPr>
-            <w:proofErr w:type="gramStart"/>
             <w:r>
               <w:t>text</w:t>
             </w:r>
-            <w:proofErr w:type="gramEnd"/>
           </w:p>
         </w:tc>
         <w:tc>
@@ -13786,11 +13130,9 @@
             <w:pPr>
               <w:jc w:val="center"/>
             </w:pPr>
-            <w:proofErr w:type="gramStart"/>
             <w:r>
               <w:t>estimate</w:t>
             </w:r>
-            <w:proofErr w:type="gramEnd"/>
           </w:p>
         </w:tc>
         <w:tc>
@@ -13816,11 +13158,9 @@
             <w:pPr>
               <w:jc w:val="center"/>
             </w:pPr>
-            <w:proofErr w:type="gramStart"/>
             <w:r>
               <w:t>required</w:t>
             </w:r>
-            <w:proofErr w:type="gramEnd"/>
           </w:p>
         </w:tc>
         <w:tc>
@@ -13833,12 +13173,10 @@
               <w:jc w:val="center"/>
             </w:pPr>
             <w:proofErr w:type="spellStart"/>
-            <w:proofErr w:type="gramStart"/>
             <w:r>
               <w:t>boolean</w:t>
             </w:r>
             <w:proofErr w:type="spellEnd"/>
-            <w:proofErr w:type="gramEnd"/>
           </w:p>
         </w:tc>
         <w:tc>
@@ -13874,11 +13212,9 @@
             <w:pPr>
               <w:jc w:val="center"/>
             </w:pPr>
-            <w:proofErr w:type="gramStart"/>
             <w:r>
               <w:t>comments</w:t>
             </w:r>
-            <w:proofErr w:type="gramEnd"/>
           </w:p>
         </w:tc>
         <w:tc>
@@ -13904,11 +13240,9 @@
             <w:pPr>
               <w:jc w:val="center"/>
             </w:pPr>
-            <w:proofErr w:type="gramStart"/>
             <w:r>
               <w:t>optional</w:t>
             </w:r>
-            <w:proofErr w:type="gramEnd"/>
           </w:p>
         </w:tc>
         <w:tc>
@@ -13920,11 +13254,9 @@
             <w:pPr>
               <w:jc w:val="center"/>
             </w:pPr>
-            <w:proofErr w:type="gramStart"/>
             <w:r>
               <w:t>text</w:t>
             </w:r>
-            <w:proofErr w:type="gramEnd"/>
           </w:p>
         </w:tc>
         <w:tc>
@@ -22131,7 +21463,7 @@
 
 <file path=word/comments.xml><?xml version="1.0" encoding="utf-8"?>
 <w:comments xmlns:wpc="http://schemas.microsoft.com/office/word/2010/wordprocessingCanvas" xmlns:mo="http://schemas.microsoft.com/office/mac/office/2008/main" xmlns:mc="http://schemas.openxmlformats.org/markup-compatibility/2006" xmlns:mv="urn:schemas-microsoft-com:mac:vml" xmlns:o="urn:schemas-microsoft-com:office:office" xmlns:r="http://schemas.openxmlformats.org/officeDocument/2006/relationships" xmlns:m="http://schemas.openxmlformats.org/officeDocument/2006/math" xmlns:v="urn:schemas-microsoft-com:vml" xmlns:wp14="http://schemas.microsoft.com/office/word/2010/wordprocessingDrawing" xmlns:wp="http://schemas.openxmlformats.org/drawingml/2006/wordprocessingDrawing" xmlns:w10="urn:schemas-microsoft-com:office:word" xmlns:w="http://schemas.openxmlformats.org/wordprocessingml/2006/main" xmlns:w14="http://schemas.microsoft.com/office/word/2010/wordml" xmlns:wpg="http://schemas.microsoft.com/office/word/2010/wordprocessingGroup" xmlns:wpi="http://schemas.microsoft.com/office/word/2010/wordprocessingInk" xmlns:wne="http://schemas.microsoft.com/office/word/2006/wordml" xmlns:wps="http://schemas.microsoft.com/office/word/2010/wordprocessingShape" mc:Ignorable="w14 wp14">
-  <w:comment w:id="8" w:author="Xavier Hoenner" w:date="2016-03-01T17:35:00Z" w:initials="XH">
+  <w:comment w:id="7" w:author="Xavier Hoenner" w:date="2016-03-01T17:35:00Z" w:initials="XH">
     <w:p>
       <w:pPr>
         <w:pStyle w:val="CommentText"/>
@@ -22253,7 +21585,7 @@
         <w:rStyle w:val="PageNumber"/>
         <w:noProof/>
       </w:rPr>
-      <w:t>29</w:t>
+      <w:t>10</w:t>
     </w:r>
     <w:r>
       <w:rPr>

</xml_diff>